<commit_message>
Un poco tarde, pero he finalizado con las descripciones detalladas del juego
</commit_message>
<xml_diff>
--- a/Susurros de muerte.docx
+++ b/Susurros de muerte.docx
@@ -1418,38 +1418,802 @@
       <w:r>
         <w:rPr>
           <w:rFonts w:ascii="Arial" w:hAnsi="Arial" w:cs="Arial"/>
-          <w:sz w:val="24"/>
-          <w:szCs w:val="24"/>
-          <w:lang w:val="es-CO"/>
-        </w:rPr>
-        <w:t>SERIA: Un campo o bosque</w:t>
-      </w:r>
-      <w:r>
-        <w:rPr>
-          <w:rFonts w:ascii="Arial" w:hAnsi="Arial" w:cs="Arial"/>
-          <w:sz w:val="24"/>
-          <w:szCs w:val="24"/>
-          <w:lang w:val="es-CO"/>
-        </w:rPr>
-        <w:t xml:space="preserve">, </w:t>
-      </w:r>
-      <w:r>
-        <w:rPr>
-          <w:rFonts w:ascii="Arial" w:hAnsi="Arial" w:cs="Arial"/>
-          <w:sz w:val="24"/>
-          <w:szCs w:val="24"/>
-          <w:lang w:val="es-CO"/>
-        </w:rPr>
-        <w:t>donde a un grupo de soldados los atacan y tratan de defenderse.</w:t>
-      </w:r>
-      <w:r>
-        <w:rPr>
-          <w:rFonts w:ascii="Arial" w:hAnsi="Arial" w:cs="Arial"/>
-          <w:sz w:val="24"/>
-          <w:szCs w:val="24"/>
-          <w:lang w:val="es-CO"/>
-        </w:rPr>
-        <w:t xml:space="preserve"> Este, considerándose la primera batalla de Heinz. En este nivel, se planea incluir enemigos hostiles y de ser posible un convoy enemigo-</w:t>
+          <w:b/>
+          <w:bCs/>
+          <w:sz w:val="24"/>
+          <w:szCs w:val="24"/>
+          <w:lang w:val="es-CO"/>
+        </w:rPr>
+        <w:t>Sinopsis del contexto del nivel:</w:t>
+      </w:r>
+      <w:r>
+        <w:rPr>
+          <w:rFonts w:ascii="Arial" w:hAnsi="Arial" w:cs="Arial"/>
+          <w:sz w:val="24"/>
+          <w:szCs w:val="24"/>
+          <w:lang w:val="es-CO"/>
+        </w:rPr>
+        <w:t xml:space="preserve"> </w:t>
+      </w:r>
+    </w:p>
+    <w:p>
+      <w:pPr>
+        <w:spacing w:line="360" w:lineRule="auto"/>
+        <w:jc w:val="both"/>
+        <w:rPr>
+          <w:rFonts w:ascii="Arial" w:hAnsi="Arial" w:cs="Arial"/>
+          <w:sz w:val="24"/>
+          <w:szCs w:val="24"/>
+          <w:lang w:val="es-CO"/>
+        </w:rPr>
+      </w:pPr>
+      <w:r>
+        <w:rPr>
+          <w:rFonts w:ascii="Arial" w:hAnsi="Arial" w:cs="Arial"/>
+          <w:sz w:val="24"/>
+          <w:szCs w:val="24"/>
+          <w:lang w:val="es-CO"/>
+        </w:rPr>
+        <w:t>En este nivel inicial, Heinz y su pelotón del batallón "</w:t>
+      </w:r>
+      <w:proofErr w:type="spellStart"/>
+      <w:r>
+        <w:rPr>
+          <w:rFonts w:ascii="Arial" w:hAnsi="Arial" w:cs="Arial"/>
+          <w:sz w:val="24"/>
+          <w:szCs w:val="24"/>
+          <w:lang w:val="es-CO"/>
+        </w:rPr>
+        <w:t>Schwarzes</w:t>
+      </w:r>
+      <w:proofErr w:type="spellEnd"/>
+      <w:r>
+        <w:rPr>
+          <w:rFonts w:ascii="Arial" w:hAnsi="Arial" w:cs="Arial"/>
+          <w:sz w:val="24"/>
+          <w:szCs w:val="24"/>
+          <w:lang w:val="es-CO"/>
+        </w:rPr>
+        <w:t xml:space="preserve"> </w:t>
+      </w:r>
+      <w:proofErr w:type="spellStart"/>
+      <w:r>
+        <w:rPr>
+          <w:rFonts w:ascii="Arial" w:hAnsi="Arial" w:cs="Arial"/>
+          <w:sz w:val="24"/>
+          <w:szCs w:val="24"/>
+          <w:lang w:val="es-CO"/>
+        </w:rPr>
+        <w:t>Blut</w:t>
+      </w:r>
+      <w:proofErr w:type="spellEnd"/>
+      <w:r>
+        <w:rPr>
+          <w:rFonts w:ascii="Arial" w:hAnsi="Arial" w:cs="Arial"/>
+          <w:sz w:val="24"/>
+          <w:szCs w:val="24"/>
+          <w:lang w:val="es-CO"/>
+        </w:rPr>
+        <w:t xml:space="preserve">" avanzan a través de un campo nevado y boscoso en las afueras de Stalingrado, en el otoño de 1942, como parte del asalto inicial del Sexto Ejército alemán. El objetivo es romper las líneas defensivas soviéticas para abrir camino hacia la ciudad. De repente, son emboscados por el Ejército Rojo, que utiliza el terreno para lanzar ataques sorpresa con cañones, francotiradores y un convoy de vehículos blindados. Heinz, </w:t>
+      </w:r>
+      <w:r>
+        <w:rPr>
+          <w:rFonts w:ascii="Arial" w:hAnsi="Arial" w:cs="Arial"/>
+          <w:sz w:val="24"/>
+          <w:szCs w:val="24"/>
+          <w:lang w:val="es-CO"/>
+        </w:rPr>
+        <w:t xml:space="preserve">debe encontrar la manera de sobrevivir junto con sus </w:t>
+      </w:r>
+      <w:r>
+        <w:rPr>
+          <w:rFonts w:ascii="Arial" w:hAnsi="Arial" w:cs="Arial"/>
+          <w:sz w:val="24"/>
+          <w:szCs w:val="24"/>
+          <w:lang w:val="es-CO"/>
+        </w:rPr>
+        <w:t xml:space="preserve">compañeros hasta que </w:t>
+      </w:r>
+      <w:r>
+        <w:rPr>
+          <w:rFonts w:ascii="Arial" w:hAnsi="Arial" w:cs="Arial"/>
+          <w:sz w:val="24"/>
+          <w:szCs w:val="24"/>
+          <w:lang w:val="es-CO"/>
+        </w:rPr>
+        <w:t>lleg</w:t>
+      </w:r>
+      <w:r>
+        <w:rPr>
+          <w:rFonts w:ascii="Arial" w:hAnsi="Arial" w:cs="Arial"/>
+          <w:sz w:val="24"/>
+          <w:szCs w:val="24"/>
+          <w:lang w:val="es-CO"/>
+        </w:rPr>
+        <w:t>u</w:t>
+      </w:r>
+      <w:r>
+        <w:rPr>
+          <w:rFonts w:ascii="Arial" w:hAnsi="Arial" w:cs="Arial"/>
+          <w:sz w:val="24"/>
+          <w:szCs w:val="24"/>
+          <w:lang w:val="es-CO"/>
+        </w:rPr>
+        <w:t>en</w:t>
+      </w:r>
+      <w:r>
+        <w:rPr>
+          <w:rFonts w:ascii="Arial" w:hAnsi="Arial" w:cs="Arial"/>
+          <w:sz w:val="24"/>
+          <w:szCs w:val="24"/>
+          <w:lang w:val="es-CO"/>
+        </w:rPr>
+        <w:t xml:space="preserve"> refuerzos alemanes que repel</w:t>
+      </w:r>
+      <w:r>
+        <w:rPr>
+          <w:rFonts w:ascii="Arial" w:hAnsi="Arial" w:cs="Arial"/>
+          <w:sz w:val="24"/>
+          <w:szCs w:val="24"/>
+          <w:lang w:val="es-CO"/>
+        </w:rPr>
+        <w:t>a</w:t>
+      </w:r>
+      <w:r>
+        <w:rPr>
+          <w:rFonts w:ascii="Arial" w:hAnsi="Arial" w:cs="Arial"/>
+          <w:sz w:val="24"/>
+          <w:szCs w:val="24"/>
+          <w:lang w:val="es-CO"/>
+        </w:rPr>
+        <w:t xml:space="preserve">n el ataque. </w:t>
+      </w:r>
+    </w:p>
+    <w:p>
+      <w:pPr>
+        <w:spacing w:line="360" w:lineRule="auto"/>
+        <w:jc w:val="both"/>
+        <w:rPr>
+          <w:rFonts w:ascii="Arial" w:hAnsi="Arial" w:cs="Arial"/>
+          <w:sz w:val="24"/>
+          <w:szCs w:val="24"/>
+          <w:lang w:val="es-CO"/>
+        </w:rPr>
+      </w:pPr>
+    </w:p>
+    <w:p>
+      <w:pPr>
+        <w:spacing w:line="360" w:lineRule="auto"/>
+        <w:jc w:val="both"/>
+        <w:rPr>
+          <w:rFonts w:ascii="Arial" w:hAnsi="Arial" w:cs="Arial"/>
+          <w:sz w:val="24"/>
+          <w:szCs w:val="24"/>
+          <w:lang w:val="es-CO"/>
+        </w:rPr>
+      </w:pPr>
+      <w:r>
+        <w:rPr>
+          <w:rFonts w:ascii="Arial" w:hAnsi="Arial" w:cs="Arial"/>
+          <w:b/>
+          <w:bCs/>
+          <w:sz w:val="24"/>
+          <w:szCs w:val="24"/>
+          <w:lang w:val="es-CO"/>
+        </w:rPr>
+        <w:t>Descripción de las dinámicas:</w:t>
+      </w:r>
+      <w:r>
+        <w:rPr>
+          <w:rFonts w:ascii="Arial" w:hAnsi="Arial" w:cs="Arial"/>
+          <w:sz w:val="24"/>
+          <w:szCs w:val="24"/>
+          <w:lang w:val="es-CO"/>
+        </w:rPr>
+        <w:t xml:space="preserve"> </w:t>
+      </w:r>
+    </w:p>
+    <w:p>
+      <w:pPr>
+        <w:spacing w:line="360" w:lineRule="auto"/>
+        <w:jc w:val="both"/>
+        <w:rPr>
+          <w:rFonts w:ascii="Arial" w:hAnsi="Arial" w:cs="Arial"/>
+          <w:sz w:val="24"/>
+          <w:szCs w:val="24"/>
+          <w:lang w:val="es-CO"/>
+        </w:rPr>
+      </w:pPr>
+      <w:r>
+        <w:rPr>
+          <w:rFonts w:ascii="Arial" w:hAnsi="Arial" w:cs="Arial"/>
+          <w:sz w:val="24"/>
+          <w:szCs w:val="24"/>
+          <w:lang w:val="es-CO"/>
+        </w:rPr>
+        <w:t xml:space="preserve">Como juego 2D de vista, el jugador controla a Heinz en un entorno de movimiento horizontal limitado, donde el pelotón avanza en formación hacia la derecha de la pantalla. Las dinámicas se centran en un </w:t>
+      </w:r>
+      <w:proofErr w:type="spellStart"/>
+      <w:r>
+        <w:rPr>
+          <w:rFonts w:ascii="Arial" w:hAnsi="Arial" w:cs="Arial"/>
+          <w:sz w:val="24"/>
+          <w:szCs w:val="24"/>
+          <w:lang w:val="es-CO"/>
+        </w:rPr>
+        <w:t>shooter</w:t>
+      </w:r>
+      <w:proofErr w:type="spellEnd"/>
+      <w:r>
+        <w:rPr>
+          <w:rFonts w:ascii="Arial" w:hAnsi="Arial" w:cs="Arial"/>
+          <w:sz w:val="24"/>
+          <w:szCs w:val="24"/>
+          <w:lang w:val="es-CO"/>
+        </w:rPr>
+        <w:t xml:space="preserve"> táctico: el jugador puede mover a Heinz entre coberturas (como arbustos o cráteres) para evitar fuego enemigo, disparar con su fusil Mauser hacia objetivos a distancia media, y coordinar acciones básicas con compañeros NPC (</w:t>
+      </w:r>
+      <w:r>
+        <w:rPr>
+          <w:rFonts w:ascii="Arial" w:hAnsi="Arial" w:cs="Arial"/>
+          <w:sz w:val="24"/>
+          <w:szCs w:val="24"/>
+          <w:lang w:val="es-CO"/>
+        </w:rPr>
+        <w:t>De ser posible me gustaría intentar integrar acciones como</w:t>
+      </w:r>
+      <w:r>
+        <w:rPr>
+          <w:rFonts w:ascii="Arial" w:hAnsi="Arial" w:cs="Arial"/>
+          <w:sz w:val="24"/>
+          <w:szCs w:val="24"/>
+          <w:lang w:val="es-CO"/>
+        </w:rPr>
+        <w:t xml:space="preserve"> ordenarles cubrir o avanzar</w:t>
+      </w:r>
+      <w:r>
+        <w:rPr>
+          <w:rFonts w:ascii="Arial" w:hAnsi="Arial" w:cs="Arial"/>
+          <w:sz w:val="24"/>
+          <w:szCs w:val="24"/>
+          <w:lang w:val="es-CO"/>
+        </w:rPr>
+        <w:t>.</w:t>
+      </w:r>
+      <w:r>
+        <w:rPr>
+          <w:rFonts w:ascii="Arial" w:hAnsi="Arial" w:cs="Arial"/>
+          <w:sz w:val="24"/>
+          <w:szCs w:val="24"/>
+          <w:lang w:val="es-CO"/>
+        </w:rPr>
+        <w:t>). No hay saltos ni plataformas; en cambio, el énfasis está en la gestión de posición y munición, con oleadas de enemigos que aparecen desde posiciones fijas o móviles.</w:t>
+      </w:r>
+    </w:p>
+    <w:p>
+      <w:pPr>
+        <w:spacing w:line="360" w:lineRule="auto"/>
+        <w:jc w:val="both"/>
+        <w:rPr>
+          <w:rFonts w:ascii="Arial" w:hAnsi="Arial" w:cs="Arial"/>
+          <w:sz w:val="24"/>
+          <w:szCs w:val="24"/>
+          <w:lang w:val="es-CO"/>
+        </w:rPr>
+      </w:pPr>
+    </w:p>
+    <w:p>
+      <w:pPr>
+        <w:spacing w:line="360" w:lineRule="auto"/>
+        <w:jc w:val="both"/>
+        <w:rPr>
+          <w:rFonts w:ascii="Arial" w:hAnsi="Arial" w:cs="Arial"/>
+          <w:sz w:val="24"/>
+          <w:szCs w:val="24"/>
+          <w:lang w:val="es-CO"/>
+        </w:rPr>
+      </w:pPr>
+      <w:r>
+        <w:rPr>
+          <w:rFonts w:ascii="Arial" w:hAnsi="Arial" w:cs="Arial"/>
+          <w:b/>
+          <w:bCs/>
+          <w:sz w:val="24"/>
+          <w:szCs w:val="24"/>
+          <w:lang w:val="es-CO"/>
+        </w:rPr>
+        <w:t>Vistas:</w:t>
+      </w:r>
+      <w:r>
+        <w:rPr>
+          <w:rFonts w:ascii="Arial" w:hAnsi="Arial" w:cs="Arial"/>
+          <w:sz w:val="24"/>
+          <w:szCs w:val="24"/>
+          <w:lang w:val="es-CO"/>
+        </w:rPr>
+        <w:t xml:space="preserve"> </w:t>
+      </w:r>
+    </w:p>
+    <w:p>
+      <w:pPr>
+        <w:spacing w:line="360" w:lineRule="auto"/>
+        <w:jc w:val="both"/>
+        <w:rPr>
+          <w:rFonts w:ascii="Arial" w:hAnsi="Arial" w:cs="Arial"/>
+          <w:sz w:val="24"/>
+          <w:szCs w:val="24"/>
+          <w:lang w:val="es-CO"/>
+        </w:rPr>
+      </w:pPr>
+      <w:r>
+        <w:rPr>
+          <w:rFonts w:ascii="Arial" w:hAnsi="Arial" w:cs="Arial"/>
+          <w:sz w:val="24"/>
+          <w:szCs w:val="24"/>
+          <w:lang w:val="es-CO"/>
+        </w:rPr>
+        <w:lastRenderedPageBreak/>
+        <w:t>La vista principal es lateral fija, con la cámara centrada en Heinz y desplazándose suavemente hacia la derecha conforme avanza el pelotón.</w:t>
+      </w:r>
+      <w:r>
+        <w:rPr>
+          <w:rFonts w:ascii="Arial" w:hAnsi="Arial" w:cs="Arial"/>
+          <w:sz w:val="24"/>
+          <w:szCs w:val="24"/>
+          <w:lang w:val="es-CO"/>
+        </w:rPr>
+        <w:t xml:space="preserve"> T</w:t>
+      </w:r>
+      <w:r>
+        <w:rPr>
+          <w:rFonts w:ascii="Arial" w:hAnsi="Arial" w:cs="Arial"/>
+          <w:sz w:val="24"/>
+          <w:szCs w:val="24"/>
+          <w:lang w:val="es-CO"/>
+        </w:rPr>
+        <w:t>ransiciones</w:t>
+      </w:r>
+      <w:r>
+        <w:rPr>
+          <w:rFonts w:ascii="Arial" w:hAnsi="Arial" w:cs="Arial"/>
+          <w:sz w:val="24"/>
+          <w:szCs w:val="24"/>
+          <w:lang w:val="es-CO"/>
+        </w:rPr>
+        <w:t xml:space="preserve"> para usar animaciones durante el nivel, en</w:t>
+      </w:r>
+      <w:r>
+        <w:rPr>
+          <w:rFonts w:ascii="Arial" w:hAnsi="Arial" w:cs="Arial"/>
+          <w:sz w:val="24"/>
+          <w:szCs w:val="24"/>
+          <w:lang w:val="es-CO"/>
+        </w:rPr>
+        <w:t xml:space="preserve"> momentos de tensión</w:t>
+      </w:r>
+      <w:r>
+        <w:rPr>
+          <w:rFonts w:ascii="Arial" w:hAnsi="Arial" w:cs="Arial"/>
+          <w:sz w:val="24"/>
+          <w:szCs w:val="24"/>
+          <w:lang w:val="es-CO"/>
+        </w:rPr>
+        <w:t>, por ejemplo,</w:t>
+      </w:r>
+      <w:r>
+        <w:rPr>
+          <w:rFonts w:ascii="Arial" w:hAnsi="Arial" w:cs="Arial"/>
+          <w:sz w:val="24"/>
+          <w:szCs w:val="24"/>
+          <w:lang w:val="es-CO"/>
+        </w:rPr>
+        <w:t xml:space="preserve"> como cuando Heinz se esconde en el cráter, para resaltar su pánico emocional</w:t>
+      </w:r>
+      <w:r>
+        <w:rPr>
+          <w:rFonts w:ascii="Arial" w:hAnsi="Arial" w:cs="Arial"/>
+          <w:sz w:val="24"/>
+          <w:szCs w:val="24"/>
+          <w:lang w:val="es-CO"/>
+        </w:rPr>
+        <w:t>.</w:t>
+      </w:r>
+    </w:p>
+    <w:p>
+      <w:pPr>
+        <w:spacing w:line="360" w:lineRule="auto"/>
+        <w:jc w:val="both"/>
+        <w:rPr>
+          <w:rFonts w:ascii="Arial" w:hAnsi="Arial" w:cs="Arial"/>
+          <w:sz w:val="24"/>
+          <w:szCs w:val="24"/>
+          <w:lang w:val="es-CO"/>
+        </w:rPr>
+      </w:pPr>
+    </w:p>
+    <w:p>
+      <w:pPr>
+        <w:spacing w:line="360" w:lineRule="auto"/>
+        <w:jc w:val="both"/>
+        <w:rPr>
+          <w:rFonts w:ascii="Arial" w:hAnsi="Arial" w:cs="Arial"/>
+          <w:sz w:val="24"/>
+          <w:szCs w:val="24"/>
+          <w:lang w:val="es-CO"/>
+        </w:rPr>
+      </w:pPr>
+      <w:r>
+        <w:rPr>
+          <w:rFonts w:ascii="Arial" w:hAnsi="Arial" w:cs="Arial"/>
+          <w:b/>
+          <w:bCs/>
+          <w:sz w:val="24"/>
+          <w:szCs w:val="24"/>
+          <w:lang w:val="es-CO"/>
+        </w:rPr>
+        <w:t>Físicas:</w:t>
+      </w:r>
+    </w:p>
+    <w:p>
+      <w:pPr>
+        <w:numPr>
+          <w:ilvl w:val="0"/>
+          <w:numId w:val="2"/>
+        </w:numPr>
+        <w:spacing w:line="360" w:lineRule="auto"/>
+        <w:jc w:val="both"/>
+        <w:rPr>
+          <w:rFonts w:ascii="Arial" w:hAnsi="Arial" w:cs="Arial"/>
+          <w:sz w:val="24"/>
+          <w:szCs w:val="24"/>
+          <w:lang w:val="es-CO"/>
+        </w:rPr>
+      </w:pPr>
+      <w:r>
+        <w:rPr>
+          <w:rFonts w:ascii="Arial" w:hAnsi="Arial" w:cs="Arial"/>
+          <w:b/>
+          <w:bCs/>
+          <w:sz w:val="24"/>
+          <w:szCs w:val="24"/>
+          <w:lang w:val="es-CO"/>
+        </w:rPr>
+        <w:t>Movimiento de proyectiles (parabólico):</w:t>
+      </w:r>
+      <w:r>
+        <w:rPr>
+          <w:rFonts w:ascii="Arial" w:hAnsi="Arial" w:cs="Arial"/>
+          <w:sz w:val="24"/>
+          <w:szCs w:val="24"/>
+          <w:lang w:val="es-CO"/>
+        </w:rPr>
+        <w:t xml:space="preserve"> Los disparos de fusil y granadas siguen trayectorias curvas influenciadas por gravedad simple, lo que obliga al jugador a apuntar con anticipación para golpear enemigos en coberturas elevadas, como colinas boscosas. </w:t>
+      </w:r>
+    </w:p>
+    <w:p>
+      <w:pPr>
+        <w:numPr>
+          <w:ilvl w:val="0"/>
+          <w:numId w:val="2"/>
+        </w:numPr>
+        <w:spacing w:line="360" w:lineRule="auto"/>
+        <w:jc w:val="both"/>
+        <w:rPr>
+          <w:rFonts w:ascii="Arial" w:hAnsi="Arial" w:cs="Arial"/>
+          <w:sz w:val="24"/>
+          <w:szCs w:val="24"/>
+          <w:lang w:val="es-CO"/>
+        </w:rPr>
+      </w:pPr>
+      <w:r>
+        <w:rPr>
+          <w:rFonts w:ascii="Arial" w:hAnsi="Arial" w:cs="Arial"/>
+          <w:b/>
+          <w:bCs/>
+          <w:sz w:val="24"/>
+          <w:szCs w:val="24"/>
+          <w:lang w:val="es-CO"/>
+        </w:rPr>
+        <w:t>Fricción variable en terreno:</w:t>
+      </w:r>
+      <w:r>
+        <w:rPr>
+          <w:rFonts w:ascii="Arial" w:hAnsi="Arial" w:cs="Arial"/>
+          <w:sz w:val="24"/>
+          <w:szCs w:val="24"/>
+          <w:lang w:val="es-CO"/>
+        </w:rPr>
+        <w:t xml:space="preserve"> El suelo nevado aplica fricción reducida para deslizamientos leves al correr, contrastando con zonas boscosas de fricción alta que ralentizan el avance, afectando la velocidad de Heinz y enemigos para crear tácticas de posicionamiento.</w:t>
+      </w:r>
+    </w:p>
+    <w:p>
+      <w:pPr>
+        <w:spacing w:line="360" w:lineRule="auto"/>
+        <w:ind w:left="720"/>
+        <w:jc w:val="both"/>
+        <w:rPr>
+          <w:rFonts w:ascii="Arial" w:hAnsi="Arial" w:cs="Arial"/>
+          <w:sz w:val="24"/>
+          <w:szCs w:val="24"/>
+          <w:lang w:val="es-CO"/>
+        </w:rPr>
+      </w:pPr>
+    </w:p>
+    <w:p>
+      <w:pPr>
+        <w:spacing w:line="360" w:lineRule="auto"/>
+        <w:jc w:val="both"/>
+        <w:rPr>
+          <w:rFonts w:ascii="Arial" w:hAnsi="Arial" w:cs="Arial"/>
+          <w:sz w:val="24"/>
+          <w:szCs w:val="24"/>
+          <w:lang w:val="es-CO"/>
+        </w:rPr>
+      </w:pPr>
+      <w:r>
+        <w:rPr>
+          <w:rFonts w:ascii="Arial" w:hAnsi="Arial" w:cs="Arial"/>
+          <w:b/>
+          <w:bCs/>
+          <w:sz w:val="24"/>
+          <w:szCs w:val="24"/>
+          <w:lang w:val="es-CO"/>
+        </w:rPr>
+        <w:t>Retos:</w:t>
+      </w:r>
+      <w:r>
+        <w:rPr>
+          <w:rFonts w:ascii="Arial" w:hAnsi="Arial" w:cs="Arial"/>
+          <w:sz w:val="24"/>
+          <w:szCs w:val="24"/>
+          <w:lang w:val="es-CO"/>
+        </w:rPr>
+        <w:t xml:space="preserve"> </w:t>
+      </w:r>
+    </w:p>
+    <w:p>
+      <w:pPr>
+        <w:spacing w:line="360" w:lineRule="auto"/>
+        <w:jc w:val="both"/>
+        <w:rPr>
+          <w:rFonts w:ascii="Arial" w:hAnsi="Arial" w:cs="Arial"/>
+          <w:sz w:val="24"/>
+          <w:szCs w:val="24"/>
+          <w:lang w:val="es-CO"/>
+        </w:rPr>
+      </w:pPr>
+      <w:r>
+        <w:rPr>
+          <w:rFonts w:ascii="Arial" w:hAnsi="Arial" w:cs="Arial"/>
+          <w:sz w:val="24"/>
+          <w:szCs w:val="24"/>
+          <w:lang w:val="es-CO"/>
+        </w:rPr>
+        <w:t>Los principales retos incluyen la imprevisibilidad de las emboscadas soviéticas (enemigos que surgen de la niebla o arbustos), la gestión limitada de munición</w:t>
+      </w:r>
+      <w:r>
+        <w:rPr>
+          <w:rFonts w:ascii="Arial" w:hAnsi="Arial" w:cs="Arial"/>
+          <w:sz w:val="24"/>
+          <w:szCs w:val="24"/>
+          <w:lang w:val="es-CO"/>
+        </w:rPr>
+        <w:t xml:space="preserve"> </w:t>
+      </w:r>
+      <w:r>
+        <w:rPr>
+          <w:rFonts w:ascii="Arial" w:hAnsi="Arial" w:cs="Arial"/>
+          <w:sz w:val="24"/>
+          <w:szCs w:val="24"/>
+          <w:lang w:val="es-CO"/>
+        </w:rPr>
+        <w:t>y el</w:t>
+      </w:r>
+      <w:r>
+        <w:rPr>
+          <w:rFonts w:ascii="Arial" w:hAnsi="Arial" w:cs="Arial"/>
+          <w:sz w:val="24"/>
+          <w:szCs w:val="24"/>
+          <w:lang w:val="es-CO"/>
+        </w:rPr>
+        <w:t xml:space="preserve"> comportamiento del pelotón</w:t>
+      </w:r>
+      <w:r>
+        <w:rPr>
+          <w:rFonts w:ascii="Arial" w:hAnsi="Arial" w:cs="Arial"/>
+          <w:sz w:val="24"/>
+          <w:szCs w:val="24"/>
+          <w:lang w:val="es-CO"/>
+        </w:rPr>
+        <w:t>.</w:t>
+      </w:r>
+    </w:p>
+    <w:p>
+      <w:pPr>
+        <w:spacing w:line="360" w:lineRule="auto"/>
+        <w:jc w:val="both"/>
+        <w:rPr>
+          <w:rFonts w:ascii="Arial" w:hAnsi="Arial" w:cs="Arial"/>
+          <w:sz w:val="24"/>
+          <w:szCs w:val="24"/>
+          <w:lang w:val="es-CO"/>
+        </w:rPr>
+      </w:pPr>
+    </w:p>
+    <w:p>
+      <w:pPr>
+        <w:spacing w:line="360" w:lineRule="auto"/>
+        <w:jc w:val="both"/>
+        <w:rPr>
+          <w:rFonts w:ascii="Arial" w:hAnsi="Arial" w:cs="Arial"/>
+          <w:sz w:val="24"/>
+          <w:szCs w:val="24"/>
+          <w:lang w:val="es-CO"/>
+        </w:rPr>
+      </w:pPr>
+      <w:r>
+        <w:rPr>
+          <w:rFonts w:ascii="Arial" w:hAnsi="Arial" w:cs="Arial"/>
+          <w:b/>
+          <w:bCs/>
+          <w:sz w:val="24"/>
+          <w:szCs w:val="24"/>
+          <w:lang w:val="es-CO"/>
+        </w:rPr>
+        <w:t>Objetivos:</w:t>
+      </w:r>
+      <w:r>
+        <w:rPr>
+          <w:rFonts w:ascii="Arial" w:hAnsi="Arial" w:cs="Arial"/>
+          <w:sz w:val="24"/>
+          <w:szCs w:val="24"/>
+          <w:lang w:val="es-CO"/>
+        </w:rPr>
+        <w:t xml:space="preserve"> </w:t>
+      </w:r>
+    </w:p>
+    <w:p>
+      <w:pPr>
+        <w:spacing w:line="360" w:lineRule="auto"/>
+        <w:jc w:val="both"/>
+        <w:rPr>
+          <w:rFonts w:ascii="Arial" w:hAnsi="Arial" w:cs="Arial"/>
+          <w:sz w:val="24"/>
+          <w:szCs w:val="24"/>
+          <w:lang w:val="es-CO"/>
+        </w:rPr>
+      </w:pPr>
+      <w:r>
+        <w:rPr>
+          <w:rFonts w:ascii="Arial" w:hAnsi="Arial" w:cs="Arial"/>
+          <w:sz w:val="24"/>
+          <w:szCs w:val="24"/>
+          <w:lang w:val="es-CO"/>
+        </w:rPr>
+        <w:t xml:space="preserve">El objetivo principal es sobrevivir al embate inicial y llegar al punto de refuerzos eliminando al menos el 70% de las fuerzas soviéticas en el convoy para "derrotar la defensa". </w:t>
+      </w:r>
+      <w:r>
+        <w:rPr>
+          <w:rFonts w:ascii="Arial" w:hAnsi="Arial" w:cs="Arial"/>
+          <w:b/>
+          <w:bCs/>
+          <w:sz w:val="24"/>
+          <w:szCs w:val="24"/>
+          <w:lang w:val="es-CO"/>
+        </w:rPr>
+        <w:t>Secundarios</w:t>
+      </w:r>
+      <w:r>
+        <w:rPr>
+          <w:rFonts w:ascii="Arial" w:hAnsi="Arial" w:cs="Arial"/>
+          <w:sz w:val="24"/>
+          <w:szCs w:val="24"/>
+          <w:lang w:val="es-CO"/>
+        </w:rPr>
+        <w:t>: rescatar a un compañero herido escondido en un cráter (aumenta moral</w:t>
+      </w:r>
+      <w:r>
+        <w:rPr>
+          <w:rFonts w:ascii="Arial" w:hAnsi="Arial" w:cs="Arial"/>
+          <w:sz w:val="24"/>
+          <w:szCs w:val="24"/>
+          <w:lang w:val="es-CO"/>
+        </w:rPr>
+        <w:t xml:space="preserve"> del pelotón, es decir, que se moverán de mejor manera</w:t>
+      </w:r>
+      <w:r>
+        <w:rPr>
+          <w:rFonts w:ascii="Arial" w:hAnsi="Arial" w:cs="Arial"/>
+          <w:sz w:val="24"/>
+          <w:szCs w:val="24"/>
+          <w:lang w:val="es-CO"/>
+        </w:rPr>
+        <w:t>) y recolectar suministros caídos para bonus de salud. Completar el nivel desbloquea el siguiente, con un final narrativo donde Heinz es llevado a la enfermería.</w:t>
+      </w:r>
+    </w:p>
+    <w:p>
+      <w:pPr>
+        <w:spacing w:line="360" w:lineRule="auto"/>
+        <w:jc w:val="both"/>
+        <w:rPr>
+          <w:rFonts w:ascii="Arial" w:hAnsi="Arial" w:cs="Arial"/>
+          <w:sz w:val="24"/>
+          <w:szCs w:val="24"/>
+          <w:lang w:val="es-CO"/>
+        </w:rPr>
+      </w:pPr>
+    </w:p>
+    <w:p>
+      <w:pPr>
+        <w:spacing w:line="360" w:lineRule="auto"/>
+        <w:jc w:val="both"/>
+        <w:rPr>
+          <w:rFonts w:ascii="Arial" w:hAnsi="Arial" w:cs="Arial"/>
+          <w:sz w:val="24"/>
+          <w:szCs w:val="24"/>
+          <w:lang w:val="es-CO"/>
+        </w:rPr>
+      </w:pPr>
+      <w:r>
+        <w:rPr>
+          <w:rFonts w:ascii="Arial" w:hAnsi="Arial" w:cs="Arial"/>
+          <w:b/>
+          <w:bCs/>
+          <w:sz w:val="24"/>
+          <w:szCs w:val="24"/>
+          <w:lang w:val="es-CO"/>
+        </w:rPr>
+        <w:t>Funcionamiento:</w:t>
+      </w:r>
+      <w:r>
+        <w:rPr>
+          <w:rFonts w:ascii="Arial" w:hAnsi="Arial" w:cs="Arial"/>
+          <w:sz w:val="24"/>
+          <w:szCs w:val="24"/>
+          <w:lang w:val="es-CO"/>
+        </w:rPr>
+        <w:t xml:space="preserve"> </w:t>
+      </w:r>
+    </w:p>
+    <w:p>
+      <w:pPr>
+        <w:spacing w:line="360" w:lineRule="auto"/>
+        <w:jc w:val="both"/>
+        <w:rPr>
+          <w:rFonts w:ascii="Arial" w:hAnsi="Arial" w:cs="Arial"/>
+          <w:sz w:val="24"/>
+          <w:szCs w:val="24"/>
+          <w:lang w:val="es-CO"/>
+        </w:rPr>
+      </w:pPr>
+      <w:r>
+        <w:rPr>
+          <w:rFonts w:ascii="Arial" w:hAnsi="Arial" w:cs="Arial"/>
+          <w:sz w:val="24"/>
+          <w:szCs w:val="24"/>
+          <w:lang w:val="es-CO"/>
+        </w:rPr>
+        <w:t xml:space="preserve">Dado que es tu primer juego, diseña el nivel como una secuencia lineal de 3-5 minutos con </w:t>
+      </w:r>
+      <w:proofErr w:type="spellStart"/>
+      <w:r>
+        <w:rPr>
+          <w:rFonts w:ascii="Arial" w:hAnsi="Arial" w:cs="Arial"/>
+          <w:sz w:val="24"/>
+          <w:szCs w:val="24"/>
+          <w:lang w:val="es-CO"/>
+        </w:rPr>
+        <w:t>checkpoints</w:t>
+      </w:r>
+      <w:proofErr w:type="spellEnd"/>
+      <w:r>
+        <w:rPr>
+          <w:rFonts w:ascii="Arial" w:hAnsi="Arial" w:cs="Arial"/>
+          <w:sz w:val="24"/>
+          <w:szCs w:val="24"/>
+          <w:lang w:val="es-CO"/>
+        </w:rPr>
+        <w:t xml:space="preserve"> en coberturas clave (guarda progreso al esconderse). </w:t>
       </w:r>
     </w:p>
     <w:p>
@@ -1515,38 +2279,615 @@
       <w:r>
         <w:rPr>
           <w:rFonts w:ascii="Arial" w:hAnsi="Arial" w:cs="Arial"/>
-          <w:sz w:val="24"/>
-          <w:szCs w:val="24"/>
-          <w:lang w:val="es-CO"/>
-        </w:rPr>
-        <w:t>SERIA: Los soldados entrando en la ciudad mientras luchan con los defen</w:t>
-      </w:r>
-      <w:r>
-        <w:rPr>
-          <w:rFonts w:ascii="Arial" w:hAnsi="Arial" w:cs="Arial"/>
-          <w:sz w:val="24"/>
-          <w:szCs w:val="24"/>
-          <w:lang w:val="es-CO"/>
-        </w:rPr>
-        <w:t>s</w:t>
-      </w:r>
-      <w:r>
-        <w:rPr>
-          <w:rFonts w:ascii="Arial" w:hAnsi="Arial" w:cs="Arial"/>
-          <w:sz w:val="24"/>
-          <w:szCs w:val="24"/>
-          <w:lang w:val="es-CO"/>
-        </w:rPr>
-        <w:t>ores rusos terminando con la victoria alemana.</w:t>
-      </w:r>
-      <w:r>
-        <w:rPr>
-          <w:rFonts w:ascii="Arial" w:hAnsi="Arial" w:cs="Arial"/>
-          <w:sz w:val="24"/>
-          <w:szCs w:val="24"/>
-          <w:lang w:val="es-CO"/>
-        </w:rPr>
-        <w:t xml:space="preserve"> En este, ubicar hostiles que disparen a larga distancia y puedan ser considerados los francotiradores</w:t>
+          <w:b/>
+          <w:bCs/>
+          <w:sz w:val="24"/>
+          <w:szCs w:val="24"/>
+          <w:lang w:val="es-CO"/>
+        </w:rPr>
+        <w:t>Sinopsis del contexto del nivel:</w:t>
+      </w:r>
+      <w:r>
+        <w:rPr>
+          <w:rFonts w:ascii="Arial" w:hAnsi="Arial" w:cs="Arial"/>
+          <w:sz w:val="24"/>
+          <w:szCs w:val="24"/>
+          <w:lang w:val="es-CO"/>
+        </w:rPr>
+        <w:t xml:space="preserve"> </w:t>
+      </w:r>
+    </w:p>
+    <w:p>
+      <w:pPr>
+        <w:spacing w:line="360" w:lineRule="auto"/>
+        <w:jc w:val="both"/>
+        <w:rPr>
+          <w:rFonts w:ascii="Arial" w:hAnsi="Arial" w:cs="Arial"/>
+          <w:sz w:val="24"/>
+          <w:szCs w:val="24"/>
+          <w:lang w:val="es-CO"/>
+        </w:rPr>
+      </w:pPr>
+      <w:r>
+        <w:rPr>
+          <w:rFonts w:ascii="Arial" w:hAnsi="Arial" w:cs="Arial"/>
+          <w:sz w:val="24"/>
+          <w:szCs w:val="24"/>
+          <w:lang w:val="es-CO"/>
+        </w:rPr>
+        <w:t xml:space="preserve">A las 7:45 de la mañana, Heinz y su batallón de granaderos penetran las puertas de Stalingrado, una ciudad industrial ahora convertida en ruinas humeantes. El avance inicial es brutal, con los alemanes bombardeando defensas civiles, pero pronto son acosados por francotiradores soviéticos ocultos en edificios derruidos. El nivel culmina en una victoria alemana, con la ciudad en escombros. Heinz, aún tembloroso por su primera batalla, camina entre cadáveres y sueños de su familia, </w:t>
+      </w:r>
+      <w:r>
+        <w:rPr>
+          <w:rFonts w:ascii="Arial" w:hAnsi="Arial" w:cs="Arial"/>
+          <w:sz w:val="24"/>
+          <w:szCs w:val="24"/>
+          <w:lang w:val="es-CO"/>
+        </w:rPr>
+        <w:t xml:space="preserve">con la intención de </w:t>
+      </w:r>
+      <w:r>
+        <w:rPr>
+          <w:rFonts w:ascii="Arial" w:hAnsi="Arial" w:cs="Arial"/>
+          <w:sz w:val="24"/>
+          <w:szCs w:val="24"/>
+          <w:lang w:val="es-CO"/>
+        </w:rPr>
+        <w:t>captur</w:t>
+      </w:r>
+      <w:r>
+        <w:rPr>
+          <w:rFonts w:ascii="Arial" w:hAnsi="Arial" w:cs="Arial"/>
+          <w:sz w:val="24"/>
+          <w:szCs w:val="24"/>
+          <w:lang w:val="es-CO"/>
+        </w:rPr>
+        <w:t xml:space="preserve">ar </w:t>
+      </w:r>
+      <w:r>
+        <w:rPr>
+          <w:rFonts w:ascii="Arial" w:hAnsi="Arial" w:cs="Arial"/>
+          <w:sz w:val="24"/>
+          <w:szCs w:val="24"/>
+          <w:lang w:val="es-CO"/>
+        </w:rPr>
+        <w:t>la transición del campo abierto al infierno urbano y el costo humano del asalto.</w:t>
+      </w:r>
+    </w:p>
+    <w:p>
+      <w:pPr>
+        <w:spacing w:line="360" w:lineRule="auto"/>
+        <w:jc w:val="both"/>
+        <w:rPr>
+          <w:rFonts w:ascii="Arial" w:hAnsi="Arial" w:cs="Arial"/>
+          <w:sz w:val="24"/>
+          <w:szCs w:val="24"/>
+          <w:lang w:val="es-CO"/>
+        </w:rPr>
+      </w:pPr>
+    </w:p>
+    <w:p>
+      <w:pPr>
+        <w:spacing w:line="360" w:lineRule="auto"/>
+        <w:jc w:val="both"/>
+        <w:rPr>
+          <w:rFonts w:ascii="Arial" w:hAnsi="Arial" w:cs="Arial"/>
+          <w:sz w:val="24"/>
+          <w:szCs w:val="24"/>
+          <w:lang w:val="es-CO"/>
+        </w:rPr>
+      </w:pPr>
+      <w:r>
+        <w:rPr>
+          <w:rFonts w:ascii="Arial" w:hAnsi="Arial" w:cs="Arial"/>
+          <w:b/>
+          <w:bCs/>
+          <w:sz w:val="24"/>
+          <w:szCs w:val="24"/>
+          <w:lang w:val="es-CO"/>
+        </w:rPr>
+        <w:t>Descripción de las dinámicas:</w:t>
+      </w:r>
+      <w:r>
+        <w:rPr>
+          <w:rFonts w:ascii="Arial" w:hAnsi="Arial" w:cs="Arial"/>
+          <w:sz w:val="24"/>
+          <w:szCs w:val="24"/>
+          <w:lang w:val="es-CO"/>
+        </w:rPr>
+        <w:t xml:space="preserve"> </w:t>
+      </w:r>
+    </w:p>
+    <w:p>
+      <w:pPr>
+        <w:spacing w:line="360" w:lineRule="auto"/>
+        <w:jc w:val="both"/>
+        <w:rPr>
+          <w:rFonts w:ascii="Arial" w:hAnsi="Arial" w:cs="Arial"/>
+          <w:sz w:val="24"/>
+          <w:szCs w:val="24"/>
+          <w:lang w:val="es-CO"/>
+        </w:rPr>
+      </w:pPr>
+      <w:r>
+        <w:rPr>
+          <w:rFonts w:ascii="Arial" w:hAnsi="Arial" w:cs="Arial"/>
+          <w:sz w:val="24"/>
+          <w:szCs w:val="24"/>
+          <w:lang w:val="es-CO"/>
+        </w:rPr>
+        <w:t>En este nivel 2D de vista superior, el jugador navega a Heinz por calles angostas generadas (ruinas fijas con pasillos), disparando a francotiradores en ventanas elevadas y coordinando bombardeos aéreos limitados (llamar un strike con una tecla). Las dinámicas enfatizan sigilo y posicionamiento: m</w:t>
+      </w:r>
+      <w:r>
+        <w:rPr>
+          <w:rFonts w:ascii="Arial" w:hAnsi="Arial" w:cs="Arial"/>
+          <w:sz w:val="24"/>
+          <w:szCs w:val="24"/>
+          <w:lang w:val="es-CO"/>
+        </w:rPr>
+        <w:t>overse</w:t>
+      </w:r>
+      <w:r>
+        <w:rPr>
+          <w:rFonts w:ascii="Arial" w:hAnsi="Arial" w:cs="Arial"/>
+          <w:sz w:val="24"/>
+          <w:szCs w:val="24"/>
+          <w:lang w:val="es-CO"/>
+        </w:rPr>
+        <w:t xml:space="preserve"> entre escombros para flanquear, usa granadas para limpiar habitaciones.</w:t>
+      </w:r>
+    </w:p>
+    <w:p>
+      <w:pPr>
+        <w:spacing w:line="360" w:lineRule="auto"/>
+        <w:jc w:val="both"/>
+        <w:rPr>
+          <w:rFonts w:ascii="Arial" w:hAnsi="Arial" w:cs="Arial"/>
+          <w:sz w:val="24"/>
+          <w:szCs w:val="24"/>
+          <w:lang w:val="es-CO"/>
+        </w:rPr>
+      </w:pPr>
+    </w:p>
+    <w:p>
+      <w:pPr>
+        <w:spacing w:line="360" w:lineRule="auto"/>
+        <w:jc w:val="both"/>
+        <w:rPr>
+          <w:rFonts w:ascii="Arial" w:hAnsi="Arial" w:cs="Arial"/>
+          <w:sz w:val="24"/>
+          <w:szCs w:val="24"/>
+          <w:lang w:val="es-CO"/>
+        </w:rPr>
+      </w:pPr>
+      <w:r>
+        <w:rPr>
+          <w:rFonts w:ascii="Arial" w:hAnsi="Arial" w:cs="Arial"/>
+          <w:b/>
+          <w:bCs/>
+          <w:sz w:val="24"/>
+          <w:szCs w:val="24"/>
+          <w:lang w:val="es-CO"/>
+        </w:rPr>
+        <w:t>Vistas:</w:t>
+      </w:r>
+      <w:r>
+        <w:rPr>
+          <w:rFonts w:ascii="Arial" w:hAnsi="Arial" w:cs="Arial"/>
+          <w:sz w:val="24"/>
+          <w:szCs w:val="24"/>
+          <w:lang w:val="es-CO"/>
+        </w:rPr>
+        <w:t xml:space="preserve"> </w:t>
+      </w:r>
+    </w:p>
+    <w:p>
+      <w:pPr>
+        <w:spacing w:line="360" w:lineRule="auto"/>
+        <w:jc w:val="both"/>
+        <w:rPr>
+          <w:rFonts w:ascii="Arial" w:hAnsi="Arial" w:cs="Arial"/>
+          <w:sz w:val="24"/>
+          <w:szCs w:val="24"/>
+          <w:lang w:val="es-CO"/>
+        </w:rPr>
+      </w:pPr>
+      <w:r>
+        <w:rPr>
+          <w:rFonts w:ascii="Arial" w:hAnsi="Arial" w:cs="Arial"/>
+          <w:sz w:val="24"/>
+          <w:szCs w:val="24"/>
+          <w:lang w:val="es-CO"/>
+        </w:rPr>
+        <w:t>Vista superior fija: la cámara orbita ligeramente alrededor de Heinz para mostrar amenazas en 360°. Durante el bombardeo, transita a una vista lateral breve para mostrar la destrucción cayendo.</w:t>
+      </w:r>
+    </w:p>
+    <w:p>
+      <w:pPr>
+        <w:spacing w:line="360" w:lineRule="auto"/>
+        <w:jc w:val="both"/>
+        <w:rPr>
+          <w:rFonts w:ascii="Arial" w:hAnsi="Arial" w:cs="Arial"/>
+          <w:sz w:val="24"/>
+          <w:szCs w:val="24"/>
+          <w:lang w:val="es-CO"/>
+        </w:rPr>
+      </w:pPr>
+    </w:p>
+    <w:p>
+      <w:pPr>
+        <w:spacing w:line="360" w:lineRule="auto"/>
+        <w:jc w:val="both"/>
+        <w:rPr>
+          <w:rFonts w:ascii="Arial" w:hAnsi="Arial" w:cs="Arial"/>
+          <w:sz w:val="24"/>
+          <w:szCs w:val="24"/>
+          <w:lang w:val="es-CO"/>
+        </w:rPr>
+      </w:pPr>
+      <w:r>
+        <w:rPr>
+          <w:rFonts w:ascii="Arial" w:hAnsi="Arial" w:cs="Arial"/>
+          <w:b/>
+          <w:bCs/>
+          <w:sz w:val="24"/>
+          <w:szCs w:val="24"/>
+          <w:lang w:val="es-CO"/>
+        </w:rPr>
+        <w:t>Físicas:</w:t>
+      </w:r>
+    </w:p>
+    <w:p>
+      <w:pPr>
+        <w:numPr>
+          <w:ilvl w:val="0"/>
+          <w:numId w:val="3"/>
+        </w:numPr>
+        <w:spacing w:line="360" w:lineRule="auto"/>
+        <w:jc w:val="both"/>
+        <w:rPr>
+          <w:rFonts w:ascii="Arial" w:hAnsi="Arial" w:cs="Arial"/>
+          <w:sz w:val="24"/>
+          <w:szCs w:val="24"/>
+          <w:lang w:val="es-CO"/>
+        </w:rPr>
+      </w:pPr>
+      <w:r>
+        <w:rPr>
+          <w:rFonts w:ascii="Arial" w:hAnsi="Arial" w:cs="Arial"/>
+          <w:b/>
+          <w:bCs/>
+          <w:sz w:val="24"/>
+          <w:szCs w:val="24"/>
+          <w:lang w:val="es-CO"/>
+        </w:rPr>
+        <w:t>Trayectoria parabólica para bombas aéreas:</w:t>
+      </w:r>
+      <w:r>
+        <w:rPr>
+          <w:rFonts w:ascii="Arial" w:hAnsi="Arial" w:cs="Arial"/>
+          <w:sz w:val="24"/>
+          <w:szCs w:val="24"/>
+          <w:lang w:val="es-CO"/>
+        </w:rPr>
+        <w:t xml:space="preserve"> Las bombas caen en arcos curvos desde fuera de pantalla, simulando gravedad y viento lateral, requiriendo al jugador predecir impactos para maximizar daños en grupos de enemigos.</w:t>
+      </w:r>
+    </w:p>
+    <w:p>
+      <w:pPr>
+        <w:spacing w:line="360" w:lineRule="auto"/>
+        <w:ind w:left="720"/>
+        <w:jc w:val="both"/>
+        <w:rPr>
+          <w:rFonts w:ascii="Arial" w:hAnsi="Arial" w:cs="Arial"/>
+          <w:sz w:val="24"/>
+          <w:szCs w:val="24"/>
+          <w:lang w:val="es-CO"/>
+        </w:rPr>
+      </w:pPr>
+    </w:p>
+    <w:p>
+      <w:pPr>
+        <w:numPr>
+          <w:ilvl w:val="0"/>
+          <w:numId w:val="3"/>
+        </w:numPr>
+        <w:spacing w:line="360" w:lineRule="auto"/>
+        <w:jc w:val="both"/>
+        <w:rPr>
+          <w:rFonts w:ascii="Arial" w:hAnsi="Arial" w:cs="Arial"/>
+          <w:sz w:val="24"/>
+          <w:szCs w:val="24"/>
+          <w:lang w:val="es-CO"/>
+        </w:rPr>
+      </w:pPr>
+      <w:r>
+        <w:rPr>
+          <w:rFonts w:ascii="Arial" w:hAnsi="Arial" w:cs="Arial"/>
+          <w:b/>
+          <w:bCs/>
+          <w:sz w:val="24"/>
+          <w:szCs w:val="24"/>
+          <w:lang w:val="es-CO"/>
+        </w:rPr>
+        <w:t>Destrucción deformable de escombros:</w:t>
+      </w:r>
+      <w:r>
+        <w:rPr>
+          <w:rFonts w:ascii="Arial" w:hAnsi="Arial" w:cs="Arial"/>
+          <w:sz w:val="24"/>
+          <w:szCs w:val="24"/>
+          <w:lang w:val="es-CO"/>
+        </w:rPr>
+        <w:t xml:space="preserve"> Paredes y edificios usan </w:t>
+      </w:r>
+      <w:r>
+        <w:rPr>
+          <w:rFonts w:ascii="Arial" w:hAnsi="Arial" w:cs="Arial"/>
+          <w:sz w:val="24"/>
+          <w:szCs w:val="24"/>
+          <w:lang w:val="es-CO"/>
+        </w:rPr>
+        <w:t>física para colapsar a cierta velocidad y provocar daños a los que estén cerca.</w:t>
+      </w:r>
+    </w:p>
+    <w:p>
+      <w:pPr>
+        <w:pStyle w:val="Prrafodelista"/>
+        <w:rPr>
+          <w:rFonts w:ascii="Arial" w:hAnsi="Arial" w:cs="Arial"/>
+          <w:sz w:val="24"/>
+          <w:szCs w:val="24"/>
+          <w:lang w:val="es-CO"/>
+        </w:rPr>
+      </w:pPr>
+    </w:p>
+    <w:p>
+      <w:pPr>
+        <w:spacing w:line="360" w:lineRule="auto"/>
+        <w:ind w:left="720"/>
+        <w:jc w:val="both"/>
+        <w:rPr>
+          <w:rFonts w:ascii="Arial" w:hAnsi="Arial" w:cs="Arial"/>
+          <w:sz w:val="24"/>
+          <w:szCs w:val="24"/>
+          <w:lang w:val="es-CO"/>
+        </w:rPr>
+      </w:pPr>
+    </w:p>
+    <w:p>
+      <w:pPr>
+        <w:numPr>
+          <w:ilvl w:val="0"/>
+          <w:numId w:val="3"/>
+        </w:numPr>
+        <w:spacing w:line="360" w:lineRule="auto"/>
+        <w:jc w:val="both"/>
+        <w:rPr>
+          <w:rFonts w:ascii="Arial" w:hAnsi="Arial" w:cs="Arial"/>
+          <w:sz w:val="24"/>
+          <w:szCs w:val="24"/>
+          <w:lang w:val="es-CO"/>
+        </w:rPr>
+      </w:pPr>
+      <w:r>
+        <w:rPr>
+          <w:rFonts w:ascii="Arial" w:hAnsi="Arial" w:cs="Arial"/>
+          <w:b/>
+          <w:bCs/>
+          <w:sz w:val="24"/>
+          <w:szCs w:val="24"/>
+          <w:lang w:val="es-CO"/>
+        </w:rPr>
+        <w:t>Rebote de balas en superficies:</w:t>
+      </w:r>
+      <w:r>
+        <w:rPr>
+          <w:rFonts w:ascii="Arial" w:hAnsi="Arial" w:cs="Arial"/>
+          <w:sz w:val="24"/>
+          <w:szCs w:val="24"/>
+          <w:lang w:val="es-CO"/>
+        </w:rPr>
+        <w:t xml:space="preserve"> Proyectiles de francotiradores</w:t>
+      </w:r>
+      <w:r>
+        <w:rPr>
+          <w:rFonts w:ascii="Arial" w:hAnsi="Arial" w:cs="Arial"/>
+          <w:sz w:val="24"/>
+          <w:szCs w:val="24"/>
+          <w:lang w:val="es-CO"/>
+        </w:rPr>
+        <w:t xml:space="preserve"> rebotan en el metal</w:t>
+      </w:r>
+      <w:r>
+        <w:rPr>
+          <w:rFonts w:ascii="Arial" w:hAnsi="Arial" w:cs="Arial"/>
+          <w:sz w:val="24"/>
+          <w:szCs w:val="24"/>
+          <w:lang w:val="es-CO"/>
+        </w:rPr>
+        <w:t xml:space="preserve"> en metal</w:t>
+      </w:r>
+      <w:r>
+        <w:rPr>
+          <w:rFonts w:ascii="Arial" w:hAnsi="Arial" w:cs="Arial"/>
+          <w:sz w:val="24"/>
+          <w:szCs w:val="24"/>
+          <w:lang w:val="es-CO"/>
+        </w:rPr>
+        <w:t xml:space="preserve">, </w:t>
+      </w:r>
+      <w:r>
+        <w:rPr>
+          <w:rFonts w:ascii="Arial" w:hAnsi="Arial" w:cs="Arial"/>
+          <w:sz w:val="24"/>
+          <w:szCs w:val="24"/>
+          <w:lang w:val="es-CO"/>
+        </w:rPr>
+        <w:t>permitiendo tiros</w:t>
+      </w:r>
+      <w:r>
+        <w:rPr>
+          <w:rFonts w:ascii="Arial" w:hAnsi="Arial" w:cs="Arial"/>
+          <w:sz w:val="24"/>
+          <w:szCs w:val="24"/>
+          <w:lang w:val="es-CO"/>
+        </w:rPr>
+        <w:t xml:space="preserve"> </w:t>
+      </w:r>
+      <w:r>
+        <w:rPr>
+          <w:rFonts w:ascii="Arial" w:hAnsi="Arial" w:cs="Arial"/>
+          <w:sz w:val="24"/>
+          <w:szCs w:val="24"/>
+          <w:lang w:val="es-CO"/>
+        </w:rPr>
+        <w:t>difíciles,</w:t>
+      </w:r>
+      <w:r>
+        <w:rPr>
+          <w:rFonts w:ascii="Arial" w:hAnsi="Arial" w:cs="Arial"/>
+          <w:sz w:val="24"/>
+          <w:szCs w:val="24"/>
+          <w:lang w:val="es-CO"/>
+        </w:rPr>
+        <w:t xml:space="preserve"> pero arriesgando fuego amigo,</w:t>
+      </w:r>
+      <w:r>
+        <w:rPr>
+          <w:rFonts w:ascii="Arial" w:hAnsi="Arial" w:cs="Arial"/>
+          <w:sz w:val="24"/>
+          <w:szCs w:val="24"/>
+          <w:lang w:val="es-CO"/>
+        </w:rPr>
+        <w:t xml:space="preserve"> recordando que es importante mantener al pelotón vivo.</w:t>
+      </w:r>
+    </w:p>
+    <w:p>
+      <w:pPr>
+        <w:spacing w:line="360" w:lineRule="auto"/>
+        <w:ind w:left="720"/>
+        <w:jc w:val="both"/>
+        <w:rPr>
+          <w:rFonts w:ascii="Arial" w:hAnsi="Arial" w:cs="Arial"/>
+          <w:sz w:val="24"/>
+          <w:szCs w:val="24"/>
+          <w:lang w:val="es-CO"/>
+        </w:rPr>
+      </w:pPr>
+    </w:p>
+    <w:p>
+      <w:pPr>
+        <w:spacing w:line="360" w:lineRule="auto"/>
+        <w:jc w:val="both"/>
+        <w:rPr>
+          <w:rFonts w:ascii="Arial" w:hAnsi="Arial" w:cs="Arial"/>
+          <w:sz w:val="24"/>
+          <w:szCs w:val="24"/>
+          <w:lang w:val="es-CO"/>
+        </w:rPr>
+      </w:pPr>
+      <w:r>
+        <w:rPr>
+          <w:rFonts w:ascii="Arial" w:hAnsi="Arial" w:cs="Arial"/>
+          <w:b/>
+          <w:bCs/>
+          <w:sz w:val="24"/>
+          <w:szCs w:val="24"/>
+          <w:lang w:val="es-CO"/>
+        </w:rPr>
+        <w:t>Objetivos:</w:t>
+      </w:r>
+      <w:r>
+        <w:rPr>
+          <w:rFonts w:ascii="Arial" w:hAnsi="Arial" w:cs="Arial"/>
+          <w:sz w:val="24"/>
+          <w:szCs w:val="24"/>
+          <w:lang w:val="es-CO"/>
+        </w:rPr>
+        <w:t xml:space="preserve"> </w:t>
+      </w:r>
+    </w:p>
+    <w:p>
+      <w:pPr>
+        <w:spacing w:line="360" w:lineRule="auto"/>
+        <w:jc w:val="both"/>
+        <w:rPr>
+          <w:rFonts w:ascii="Arial" w:hAnsi="Arial" w:cs="Arial"/>
+          <w:sz w:val="24"/>
+          <w:szCs w:val="24"/>
+          <w:lang w:val="es-CO"/>
+        </w:rPr>
+      </w:pPr>
+      <w:r>
+        <w:rPr>
+          <w:rFonts w:ascii="Arial" w:hAnsi="Arial" w:cs="Arial"/>
+          <w:b/>
+          <w:bCs/>
+          <w:sz w:val="24"/>
+          <w:szCs w:val="24"/>
+          <w:lang w:val="es-CO"/>
+        </w:rPr>
+        <w:t>Objetivo principal</w:t>
+      </w:r>
+      <w:r>
+        <w:rPr>
+          <w:rFonts w:ascii="Arial" w:hAnsi="Arial" w:cs="Arial"/>
+          <w:sz w:val="24"/>
+          <w:szCs w:val="24"/>
+          <w:lang w:val="es-CO"/>
+        </w:rPr>
+        <w:t xml:space="preserve">: penetrar hasta el centro de la ciudad eliminando todos los nidos de francotiradores para "victoria alemana". </w:t>
+      </w:r>
+    </w:p>
+    <w:p>
+      <w:pPr>
+        <w:spacing w:line="360" w:lineRule="auto"/>
+        <w:jc w:val="both"/>
+        <w:rPr>
+          <w:rFonts w:ascii="Arial" w:hAnsi="Arial" w:cs="Arial"/>
+          <w:sz w:val="24"/>
+          <w:szCs w:val="24"/>
+          <w:lang w:val="es-CO"/>
+        </w:rPr>
+      </w:pPr>
+      <w:r>
+        <w:rPr>
+          <w:rFonts w:ascii="Arial" w:hAnsi="Arial" w:cs="Arial"/>
+          <w:b/>
+          <w:bCs/>
+          <w:sz w:val="24"/>
+          <w:szCs w:val="24"/>
+          <w:lang w:val="es-CO"/>
+        </w:rPr>
+        <w:t>Secundarios</w:t>
+      </w:r>
+      <w:r>
+        <w:rPr>
+          <w:rFonts w:ascii="Arial" w:hAnsi="Arial" w:cs="Arial"/>
+          <w:sz w:val="24"/>
+          <w:szCs w:val="24"/>
+          <w:lang w:val="es-CO"/>
+        </w:rPr>
+        <w:t>: minimizar bajas del pelotón y activar 3 bombardeos exitosos sin</w:t>
+      </w:r>
+      <w:r>
+        <w:rPr>
+          <w:rFonts w:ascii="Arial" w:hAnsi="Arial" w:cs="Arial"/>
+          <w:sz w:val="24"/>
+          <w:szCs w:val="24"/>
+          <w:lang w:val="es-CO"/>
+        </w:rPr>
+        <w:t xml:space="preserve"> provocar fuego amigo</w:t>
+      </w:r>
+      <w:r>
+        <w:rPr>
+          <w:rFonts w:ascii="Arial" w:hAnsi="Arial" w:cs="Arial"/>
+          <w:sz w:val="24"/>
+          <w:szCs w:val="24"/>
+          <w:lang w:val="es-CO"/>
+        </w:rPr>
+        <w:t>. El nivel termina con una cinemática de la ciudad en llamas, avanzando la narrativa.</w:t>
       </w:r>
     </w:p>
     <w:p>
@@ -1630,129 +2971,528 @@
       <w:r>
         <w:rPr>
           <w:rFonts w:ascii="Arial" w:hAnsi="Arial" w:cs="Arial"/>
-          <w:sz w:val="24"/>
-          <w:szCs w:val="24"/>
-          <w:lang w:val="es-CO"/>
-        </w:rPr>
-        <w:t xml:space="preserve">SERIA: Una lucha en las calles o lugares destruidos y </w:t>
-      </w:r>
-      <w:r>
-        <w:rPr>
-          <w:rFonts w:ascii="Arial" w:hAnsi="Arial" w:cs="Arial"/>
-          <w:sz w:val="24"/>
-          <w:szCs w:val="24"/>
-          <w:lang w:val="es-CO"/>
-        </w:rPr>
-        <w:t>quemándose</w:t>
-      </w:r>
-      <w:r>
-        <w:rPr>
-          <w:rFonts w:ascii="Arial" w:hAnsi="Arial" w:cs="Arial"/>
-          <w:sz w:val="24"/>
-          <w:szCs w:val="24"/>
-          <w:lang w:val="es-CO"/>
-        </w:rPr>
-        <w:t xml:space="preserve">, donde los soldados </w:t>
-      </w:r>
-      <w:r>
-        <w:rPr>
-          <w:rFonts w:ascii="Arial" w:hAnsi="Arial" w:cs="Arial"/>
-          <w:sz w:val="24"/>
-          <w:szCs w:val="24"/>
-          <w:lang w:val="es-CO"/>
-        </w:rPr>
-        <w:t>estén</w:t>
-      </w:r>
-      <w:r>
-        <w:rPr>
-          <w:rFonts w:ascii="Arial" w:hAnsi="Arial" w:cs="Arial"/>
-          <w:sz w:val="24"/>
-          <w:szCs w:val="24"/>
-          <w:lang w:val="es-CO"/>
-        </w:rPr>
-        <w:t xml:space="preserve"> luchando en un periodo largo donde la parte </w:t>
-      </w:r>
-      <w:r>
-        <w:rPr>
-          <w:rFonts w:ascii="Arial" w:hAnsi="Arial" w:cs="Arial"/>
-          <w:sz w:val="24"/>
-          <w:szCs w:val="24"/>
-          <w:lang w:val="es-CO"/>
-        </w:rPr>
-        <w:t>alemana</w:t>
-      </w:r>
-      <w:r>
-        <w:rPr>
-          <w:rFonts w:ascii="Arial" w:hAnsi="Arial" w:cs="Arial"/>
-          <w:sz w:val="24"/>
-          <w:szCs w:val="24"/>
-          <w:lang w:val="es-CO"/>
-        </w:rPr>
-        <w:t xml:space="preserve"> que</w:t>
-      </w:r>
-      <w:r>
-        <w:rPr>
-          <w:rFonts w:ascii="Arial" w:hAnsi="Arial" w:cs="Arial"/>
-          <w:sz w:val="24"/>
-          <w:szCs w:val="24"/>
-          <w:lang w:val="es-CO"/>
-        </w:rPr>
-        <w:t>d</w:t>
-      </w:r>
-      <w:r>
-        <w:rPr>
-          <w:rFonts w:ascii="Arial" w:hAnsi="Arial" w:cs="Arial"/>
-          <w:sz w:val="24"/>
-          <w:szCs w:val="24"/>
-          <w:lang w:val="es-CO"/>
-        </w:rPr>
-        <w:t xml:space="preserve">e sin </w:t>
-      </w:r>
-      <w:r>
-        <w:rPr>
-          <w:rFonts w:ascii="Arial" w:hAnsi="Arial" w:cs="Arial"/>
-          <w:sz w:val="24"/>
-          <w:szCs w:val="24"/>
-          <w:lang w:val="es-CO"/>
-        </w:rPr>
-        <w:t>munición</w:t>
-      </w:r>
-      <w:r>
-        <w:rPr>
-          <w:rFonts w:ascii="Arial" w:hAnsi="Arial" w:cs="Arial"/>
-          <w:sz w:val="24"/>
-          <w:szCs w:val="24"/>
-          <w:lang w:val="es-CO"/>
-        </w:rPr>
-        <w:t xml:space="preserve"> y termine </w:t>
-      </w:r>
-      <w:r>
-        <w:rPr>
-          <w:rFonts w:ascii="Arial" w:hAnsi="Arial" w:cs="Arial"/>
-          <w:sz w:val="24"/>
-          <w:szCs w:val="24"/>
-          <w:lang w:val="es-CO"/>
-        </w:rPr>
-        <w:t>rindiéndose</w:t>
-      </w:r>
-      <w:r>
-        <w:rPr>
-          <w:rFonts w:ascii="Arial" w:hAnsi="Arial" w:cs="Arial"/>
-          <w:sz w:val="24"/>
-          <w:szCs w:val="24"/>
-          <w:lang w:val="es-CO"/>
-        </w:rPr>
-        <w:t>.</w:t>
-      </w:r>
-      <w:r>
-        <w:rPr>
-          <w:rFonts w:ascii="Arial" w:hAnsi="Arial" w:cs="Arial"/>
-          <w:sz w:val="24"/>
-          <w:szCs w:val="24"/>
-          <w:lang w:val="es-CO"/>
-        </w:rPr>
-        <w:t xml:space="preserve"> Aquí planeando incorporar los hostiles de los dos primeros niveles</w:t>
-      </w:r>
+          <w:b/>
+          <w:bCs/>
+          <w:sz w:val="24"/>
+          <w:szCs w:val="24"/>
+          <w:lang w:val="es-CO"/>
+        </w:rPr>
+        <w:t>Sinopsis del contexto del nivel:</w:t>
+      </w:r>
+      <w:r>
+        <w:rPr>
+          <w:rFonts w:ascii="Arial" w:hAnsi="Arial" w:cs="Arial"/>
+          <w:sz w:val="24"/>
+          <w:szCs w:val="24"/>
+          <w:lang w:val="es-CO"/>
+        </w:rPr>
+        <w:t xml:space="preserve"> </w:t>
+      </w:r>
+    </w:p>
+    <w:p>
+      <w:pPr>
+        <w:spacing w:line="360" w:lineRule="auto"/>
+        <w:jc w:val="both"/>
+        <w:rPr>
+          <w:rFonts w:ascii="Arial" w:hAnsi="Arial" w:cs="Arial"/>
+          <w:sz w:val="24"/>
+          <w:szCs w:val="24"/>
+          <w:lang w:val="es-CO"/>
+        </w:rPr>
+      </w:pPr>
+      <w:r>
+        <w:rPr>
+          <w:rFonts w:ascii="Arial" w:hAnsi="Arial" w:cs="Arial"/>
+          <w:sz w:val="24"/>
+          <w:szCs w:val="24"/>
+          <w:lang w:val="es-CO"/>
+        </w:rPr>
+        <w:t>Hacia septiembre de 1942, en las calles destruidas y nevadas de Stalingrado, Heinz lucha en un asedio prolongado, debilitado por hambre, frío y escasez de balas. El batallón, rodeado por contraataques soviéticos de la Operación Urano, defiende posiciones en fábricas en llamas hasta que la munición se agota, culminando en la rendición forzada. Este nivel refleja la desesperación de Heinz, acosado por "susurros de la muerte", con visiones de su familia entre el humo, y marca el punto de quiebre alemán.</w:t>
+      </w:r>
+    </w:p>
+    <w:p>
+      <w:pPr>
+        <w:spacing w:line="360" w:lineRule="auto"/>
+        <w:jc w:val="both"/>
+        <w:rPr>
+          <w:rFonts w:ascii="Arial" w:hAnsi="Arial" w:cs="Arial"/>
+          <w:sz w:val="24"/>
+          <w:szCs w:val="24"/>
+          <w:lang w:val="es-CO"/>
+        </w:rPr>
+      </w:pPr>
+    </w:p>
+    <w:p>
+      <w:pPr>
+        <w:spacing w:line="360" w:lineRule="auto"/>
+        <w:jc w:val="both"/>
+        <w:rPr>
+          <w:rFonts w:ascii="Arial" w:hAnsi="Arial" w:cs="Arial"/>
+          <w:sz w:val="24"/>
+          <w:szCs w:val="24"/>
+          <w:lang w:val="es-CO"/>
+        </w:rPr>
+      </w:pPr>
+      <w:r>
+        <w:rPr>
+          <w:rFonts w:ascii="Arial" w:hAnsi="Arial" w:cs="Arial"/>
+          <w:b/>
+          <w:bCs/>
+          <w:sz w:val="24"/>
+          <w:szCs w:val="24"/>
+          <w:lang w:val="es-CO"/>
+        </w:rPr>
+        <w:t>Descripción de las dinámicas:</w:t>
+      </w:r>
+      <w:r>
+        <w:rPr>
+          <w:rFonts w:ascii="Arial" w:hAnsi="Arial" w:cs="Arial"/>
+          <w:sz w:val="24"/>
+          <w:szCs w:val="24"/>
+          <w:lang w:val="es-CO"/>
+        </w:rPr>
+        <w:t xml:space="preserve"> </w:t>
+      </w:r>
+    </w:p>
+    <w:p>
+      <w:pPr>
+        <w:spacing w:line="360" w:lineRule="auto"/>
+        <w:jc w:val="both"/>
+        <w:rPr>
+          <w:rFonts w:ascii="Arial" w:hAnsi="Arial" w:cs="Arial"/>
+          <w:sz w:val="24"/>
+          <w:szCs w:val="24"/>
+          <w:lang w:val="es-CO"/>
+        </w:rPr>
+      </w:pPr>
+      <w:r>
+        <w:rPr>
+          <w:rFonts w:ascii="Arial" w:hAnsi="Arial" w:cs="Arial"/>
+          <w:sz w:val="24"/>
+          <w:szCs w:val="24"/>
+          <w:lang w:val="es-CO"/>
+        </w:rPr>
+        <w:t>Se usarán las vistas 2D empleadas en los dos niveles anteriores (lateral y superior) donde</w:t>
+      </w:r>
+      <w:r>
+        <w:rPr>
+          <w:rFonts w:ascii="Arial" w:hAnsi="Arial" w:cs="Arial"/>
+          <w:sz w:val="24"/>
+          <w:szCs w:val="24"/>
+          <w:lang w:val="es-CO"/>
+        </w:rPr>
+        <w:t xml:space="preserve"> el jugador </w:t>
+      </w:r>
+      <w:r>
+        <w:rPr>
+          <w:rFonts w:ascii="Arial" w:hAnsi="Arial" w:cs="Arial"/>
+          <w:sz w:val="24"/>
+          <w:szCs w:val="24"/>
+          <w:lang w:val="es-CO"/>
+        </w:rPr>
+        <w:t xml:space="preserve">debe </w:t>
+      </w:r>
+      <w:r>
+        <w:rPr>
+          <w:rFonts w:ascii="Arial" w:hAnsi="Arial" w:cs="Arial"/>
+          <w:sz w:val="24"/>
+          <w:szCs w:val="24"/>
+          <w:lang w:val="es-CO"/>
+        </w:rPr>
+        <w:t>def</w:t>
+      </w:r>
+      <w:r>
+        <w:rPr>
+          <w:rFonts w:ascii="Arial" w:hAnsi="Arial" w:cs="Arial"/>
+          <w:sz w:val="24"/>
+          <w:szCs w:val="24"/>
+          <w:lang w:val="es-CO"/>
+        </w:rPr>
+        <w:t xml:space="preserve">ender </w:t>
+      </w:r>
+      <w:r>
+        <w:rPr>
+          <w:rFonts w:ascii="Arial" w:hAnsi="Arial" w:cs="Arial"/>
+          <w:sz w:val="24"/>
+          <w:szCs w:val="24"/>
+          <w:lang w:val="es-CO"/>
+        </w:rPr>
+        <w:t xml:space="preserve">una posición fija (una casa o fábrica en ruinas) contra oleadas crecientes de soviéticos, usando lo último de recursos para disparos desesperados. </w:t>
+      </w:r>
+      <w:r>
+        <w:rPr>
+          <w:rFonts w:ascii="Arial" w:hAnsi="Arial" w:cs="Arial"/>
+          <w:sz w:val="24"/>
+          <w:szCs w:val="24"/>
+          <w:lang w:val="es-CO"/>
+        </w:rPr>
+        <w:t>Las d</w:t>
+      </w:r>
+      <w:r>
+        <w:rPr>
+          <w:rFonts w:ascii="Arial" w:hAnsi="Arial" w:cs="Arial"/>
+          <w:sz w:val="24"/>
+          <w:szCs w:val="24"/>
+          <w:lang w:val="es-CO"/>
+        </w:rPr>
+        <w:t>inámicas incluyen</w:t>
+      </w:r>
+      <w:r>
+        <w:rPr>
+          <w:rFonts w:ascii="Arial" w:hAnsi="Arial" w:cs="Arial"/>
+          <w:sz w:val="24"/>
+          <w:szCs w:val="24"/>
+          <w:lang w:val="es-CO"/>
+        </w:rPr>
+        <w:t xml:space="preserve"> un </w:t>
+      </w:r>
+      <w:r>
+        <w:rPr>
+          <w:rFonts w:ascii="Arial" w:hAnsi="Arial" w:cs="Arial"/>
+          <w:sz w:val="24"/>
+          <w:szCs w:val="24"/>
+          <w:lang w:val="es-CO"/>
+        </w:rPr>
+        <w:t xml:space="preserve">modo "pánico" donde Heinz alucina y ve </w:t>
+      </w:r>
+      <w:r>
+        <w:rPr>
+          <w:rFonts w:ascii="Arial" w:hAnsi="Arial" w:cs="Arial"/>
+          <w:sz w:val="24"/>
+          <w:szCs w:val="24"/>
+          <w:lang w:val="es-CO"/>
+        </w:rPr>
+        <w:t>enemigos fantasmas</w:t>
+      </w:r>
+      <w:r>
+        <w:rPr>
+          <w:rFonts w:ascii="Arial" w:hAnsi="Arial" w:cs="Arial"/>
+          <w:sz w:val="24"/>
+          <w:szCs w:val="24"/>
+          <w:lang w:val="es-CO"/>
+        </w:rPr>
+        <w:t xml:space="preserve"> (aumenta </w:t>
+      </w:r>
+      <w:r>
+        <w:rPr>
+          <w:rFonts w:ascii="Arial" w:hAnsi="Arial" w:cs="Arial"/>
+          <w:sz w:val="24"/>
+          <w:szCs w:val="24"/>
+          <w:lang w:val="es-CO"/>
+        </w:rPr>
+        <w:t>velocidad,</w:t>
+      </w:r>
+      <w:r>
+        <w:rPr>
+          <w:rFonts w:ascii="Arial" w:hAnsi="Arial" w:cs="Arial"/>
+          <w:sz w:val="24"/>
+          <w:szCs w:val="24"/>
+          <w:lang w:val="es-CO"/>
+        </w:rPr>
+        <w:t xml:space="preserve"> pero reduce precisión), y transiciones a tiempo real</w:t>
+      </w:r>
+      <w:r>
+        <w:rPr>
+          <w:rFonts w:ascii="Arial" w:hAnsi="Arial" w:cs="Arial"/>
+          <w:sz w:val="24"/>
+          <w:szCs w:val="24"/>
+          <w:lang w:val="es-CO"/>
+        </w:rPr>
+        <w:t xml:space="preserve"> durante la batalla, donde Heinz busca la redención</w:t>
+      </w:r>
+      <w:r>
+        <w:rPr>
+          <w:rFonts w:ascii="Arial" w:hAnsi="Arial" w:cs="Arial"/>
+          <w:sz w:val="24"/>
+          <w:szCs w:val="24"/>
+          <w:lang w:val="es-CO"/>
+        </w:rPr>
+        <w:t xml:space="preserve">. </w:t>
+      </w:r>
+    </w:p>
+    <w:p>
+      <w:pPr>
+        <w:spacing w:line="360" w:lineRule="auto"/>
+        <w:jc w:val="both"/>
+        <w:rPr>
+          <w:rFonts w:ascii="Arial" w:hAnsi="Arial" w:cs="Arial"/>
+          <w:sz w:val="24"/>
+          <w:szCs w:val="24"/>
+          <w:lang w:val="es-CO"/>
+        </w:rPr>
+      </w:pPr>
+    </w:p>
+    <w:p>
+      <w:pPr>
+        <w:spacing w:line="360" w:lineRule="auto"/>
+        <w:jc w:val="both"/>
+        <w:rPr>
+          <w:rFonts w:ascii="Arial" w:hAnsi="Arial" w:cs="Arial"/>
+          <w:sz w:val="24"/>
+          <w:szCs w:val="24"/>
+          <w:lang w:val="es-CO"/>
+        </w:rPr>
+      </w:pPr>
+      <w:r>
+        <w:rPr>
+          <w:rFonts w:ascii="Arial" w:hAnsi="Arial" w:cs="Arial"/>
+          <w:b/>
+          <w:bCs/>
+          <w:sz w:val="24"/>
+          <w:szCs w:val="24"/>
+          <w:lang w:val="es-CO"/>
+        </w:rPr>
+        <w:t>Físicas:</w:t>
+      </w:r>
+    </w:p>
+    <w:p>
+      <w:pPr>
+        <w:numPr>
+          <w:ilvl w:val="0"/>
+          <w:numId w:val="4"/>
+        </w:numPr>
+        <w:spacing w:line="360" w:lineRule="auto"/>
+        <w:jc w:val="both"/>
+        <w:rPr>
+          <w:rFonts w:ascii="Arial" w:hAnsi="Arial" w:cs="Arial"/>
+          <w:sz w:val="24"/>
+          <w:szCs w:val="24"/>
+          <w:lang w:val="es-CO"/>
+        </w:rPr>
+      </w:pPr>
+      <w:r>
+        <w:rPr>
+          <w:rFonts w:ascii="Arial" w:hAnsi="Arial" w:cs="Arial"/>
+          <w:sz w:val="24"/>
+          <w:szCs w:val="24"/>
+          <w:lang w:val="es-CO"/>
+        </w:rPr>
+        <w:lastRenderedPageBreak/>
+        <w:t>Se emplearán las físicas usadas en los niveles anteriores, pues reutilizaré todo lo que había usado.</w:t>
+      </w:r>
+    </w:p>
+    <w:p>
+      <w:pPr>
+        <w:spacing w:line="360" w:lineRule="auto"/>
+        <w:ind w:left="720"/>
+        <w:jc w:val="both"/>
+        <w:rPr>
+          <w:rFonts w:ascii="Arial" w:hAnsi="Arial" w:cs="Arial"/>
+          <w:sz w:val="24"/>
+          <w:szCs w:val="24"/>
+          <w:lang w:val="es-CO"/>
+        </w:rPr>
+      </w:pPr>
+    </w:p>
+    <w:p>
+      <w:pPr>
+        <w:spacing w:line="360" w:lineRule="auto"/>
+        <w:jc w:val="both"/>
+        <w:rPr>
+          <w:rFonts w:ascii="Arial" w:hAnsi="Arial" w:cs="Arial"/>
+          <w:sz w:val="24"/>
+          <w:szCs w:val="24"/>
+          <w:lang w:val="es-CO"/>
+        </w:rPr>
+      </w:pPr>
+      <w:r>
+        <w:rPr>
+          <w:rFonts w:ascii="Arial" w:hAnsi="Arial" w:cs="Arial"/>
+          <w:b/>
+          <w:bCs/>
+          <w:sz w:val="24"/>
+          <w:szCs w:val="24"/>
+          <w:lang w:val="es-CO"/>
+        </w:rPr>
+        <w:t>Objetivos:</w:t>
+      </w:r>
+      <w:r>
+        <w:rPr>
+          <w:rFonts w:ascii="Arial" w:hAnsi="Arial" w:cs="Arial"/>
+          <w:sz w:val="24"/>
+          <w:szCs w:val="24"/>
+          <w:lang w:val="es-CO"/>
+        </w:rPr>
+        <w:t xml:space="preserve"> </w:t>
+      </w:r>
+    </w:p>
+    <w:p>
+      <w:pPr>
+        <w:spacing w:line="360" w:lineRule="auto"/>
+        <w:jc w:val="both"/>
+        <w:rPr>
+          <w:rFonts w:ascii="Arial" w:hAnsi="Arial" w:cs="Arial"/>
+          <w:sz w:val="24"/>
+          <w:szCs w:val="24"/>
+          <w:lang w:val="es-CO"/>
+        </w:rPr>
+      </w:pPr>
+      <w:r>
+        <w:rPr>
+          <w:rFonts w:ascii="Arial" w:hAnsi="Arial" w:cs="Arial"/>
+          <w:b/>
+          <w:bCs/>
+          <w:sz w:val="24"/>
+          <w:szCs w:val="24"/>
+          <w:lang w:val="es-CO"/>
+        </w:rPr>
+        <w:t>Objetivo principal</w:t>
+      </w:r>
+      <w:r>
+        <w:rPr>
+          <w:rFonts w:ascii="Arial" w:hAnsi="Arial" w:cs="Arial"/>
+          <w:sz w:val="24"/>
+          <w:szCs w:val="24"/>
+          <w:lang w:val="es-CO"/>
+        </w:rPr>
+        <w:t>: resistir 10 oleadas hasta la rendición</w:t>
+      </w:r>
+      <w:r>
+        <w:rPr>
+          <w:rFonts w:ascii="Arial" w:hAnsi="Arial" w:cs="Arial"/>
+          <w:sz w:val="24"/>
+          <w:szCs w:val="24"/>
+          <w:lang w:val="es-CO"/>
+        </w:rPr>
+        <w:t xml:space="preserve"> de Heinz</w:t>
+      </w:r>
+      <w:r>
+        <w:rPr>
+          <w:rFonts w:ascii="Arial" w:hAnsi="Arial" w:cs="Arial"/>
+          <w:sz w:val="24"/>
+          <w:szCs w:val="24"/>
+          <w:lang w:val="es-CO"/>
+        </w:rPr>
+        <w:t>, preservando</w:t>
+      </w:r>
+      <w:r>
+        <w:rPr>
+          <w:rFonts w:ascii="Arial" w:hAnsi="Arial" w:cs="Arial"/>
+          <w:sz w:val="24"/>
+          <w:szCs w:val="24"/>
+          <w:lang w:val="es-CO"/>
+        </w:rPr>
+        <w:t xml:space="preserve"> la mayor cantidad de miembros del pelotón</w:t>
+      </w:r>
+      <w:r>
+        <w:rPr>
+          <w:rFonts w:ascii="Arial" w:hAnsi="Arial" w:cs="Arial"/>
+          <w:sz w:val="24"/>
+          <w:szCs w:val="24"/>
+          <w:lang w:val="es-CO"/>
+        </w:rPr>
+        <w:t xml:space="preserve">. </w:t>
+      </w:r>
+    </w:p>
+    <w:p>
+      <w:pPr>
+        <w:spacing w:line="360" w:lineRule="auto"/>
+        <w:jc w:val="both"/>
+        <w:rPr>
+          <w:rFonts w:ascii="Arial" w:hAnsi="Arial" w:cs="Arial"/>
+          <w:sz w:val="24"/>
+          <w:szCs w:val="24"/>
+          <w:lang w:val="es-CO"/>
+        </w:rPr>
+      </w:pPr>
+      <w:r>
+        <w:rPr>
+          <w:rFonts w:ascii="Arial" w:hAnsi="Arial" w:cs="Arial"/>
+          <w:b/>
+          <w:bCs/>
+          <w:sz w:val="24"/>
+          <w:szCs w:val="24"/>
+          <w:lang w:val="es-CO"/>
+        </w:rPr>
+        <w:t>Secundarios</w:t>
+      </w:r>
+      <w:r>
+        <w:rPr>
+          <w:rFonts w:ascii="Arial" w:hAnsi="Arial" w:cs="Arial"/>
+          <w:sz w:val="24"/>
+          <w:szCs w:val="24"/>
+          <w:lang w:val="es-CO"/>
+        </w:rPr>
+        <w:t>:</w:t>
+      </w:r>
+      <w:r>
+        <w:rPr>
+          <w:rFonts w:ascii="Arial" w:hAnsi="Arial" w:cs="Arial"/>
+          <w:sz w:val="24"/>
+          <w:szCs w:val="24"/>
+          <w:lang w:val="es-CO"/>
+        </w:rPr>
+        <w:t xml:space="preserve"> </w:t>
+      </w:r>
+      <w:r>
+        <w:rPr>
+          <w:rFonts w:ascii="Arial" w:hAnsi="Arial" w:cs="Arial"/>
+          <w:sz w:val="24"/>
+          <w:szCs w:val="24"/>
+          <w:lang w:val="es-CO"/>
+        </w:rPr>
+        <w:t>E</w:t>
+      </w:r>
+      <w:r>
+        <w:rPr>
+          <w:rFonts w:ascii="Arial" w:hAnsi="Arial" w:cs="Arial"/>
+          <w:sz w:val="24"/>
+          <w:szCs w:val="24"/>
+          <w:lang w:val="es-CO"/>
+        </w:rPr>
+        <w:t>liminar un "oficial soviético" en la última o</w:t>
+      </w:r>
+      <w:r>
+        <w:rPr>
+          <w:rFonts w:ascii="Arial" w:hAnsi="Arial" w:cs="Arial"/>
+          <w:sz w:val="24"/>
+          <w:szCs w:val="24"/>
+          <w:lang w:val="es-CO"/>
+        </w:rPr>
+        <w:t>leada</w:t>
+      </w:r>
+      <w:r>
+        <w:rPr>
+          <w:rFonts w:ascii="Arial" w:hAnsi="Arial" w:cs="Arial"/>
+          <w:sz w:val="24"/>
+          <w:szCs w:val="24"/>
+          <w:lang w:val="es-CO"/>
+        </w:rPr>
+        <w:t xml:space="preserve"> para un respiro narrativo. El nivel acaba con Heinz capturado</w:t>
+      </w:r>
+      <w:r>
+        <w:rPr>
+          <w:rFonts w:ascii="Arial" w:hAnsi="Arial" w:cs="Arial"/>
+          <w:sz w:val="24"/>
+          <w:szCs w:val="24"/>
+          <w:lang w:val="es-CO"/>
+        </w:rPr>
+        <w:t>, pues, de ser posible me gustaría seguir una secuela.</w:t>
+      </w:r>
+    </w:p>
+    <w:p>
+      <w:pPr>
+        <w:spacing w:line="360" w:lineRule="auto"/>
+        <w:jc w:val="both"/>
+        <w:rPr>
+          <w:rFonts w:ascii="Arial" w:hAnsi="Arial" w:cs="Arial"/>
+          <w:sz w:val="24"/>
+          <w:szCs w:val="24"/>
+          <w:lang w:val="es-CO"/>
+        </w:rPr>
+      </w:pPr>
+    </w:p>
+    <w:p>
+      <w:pPr>
+        <w:spacing w:line="360" w:lineRule="auto"/>
+        <w:jc w:val="both"/>
+        <w:rPr>
+          <w:rFonts w:ascii="Arial" w:hAnsi="Arial" w:cs="Arial"/>
+          <w:sz w:val="24"/>
+          <w:szCs w:val="24"/>
+          <w:lang w:val="es-CO"/>
+        </w:rPr>
+      </w:pPr>
     </w:p>
     <w:sectPr>
       <w:pgSz w:w="11906" w:h="16838"/>
@@ -1767,6 +3507,345 @@
 <file path=word/numbering.xml><?xml version="1.0" encoding="utf-8"?>
 <w:numbering xmlns:wpc="http://schemas.microsoft.com/office/word/2010/wordprocessingCanvas" xmlns:cx="http://schemas.microsoft.com/office/drawing/2014/chartex" xmlns:cx1="http://schemas.microsoft.com/office/drawing/2015/9/8/chartex" xmlns:cx2="http://schemas.microsoft.com/office/drawing/2015/10/21/chartex" xmlns:cx3="http://schemas.microsoft.com/office/drawing/2016/5/9/chartex" xmlns:cx4="http://schemas.microsoft.com/office/drawing/2016/5/10/chartex" xmlns:cx5="http://schemas.microsoft.com/office/drawing/2016/5/11/chartex" xmlns:cx6="http://schemas.microsoft.com/office/drawing/2016/5/12/chartex" xmlns:cx7="http://schemas.microsoft.com/office/drawing/2016/5/13/chartex" xmlns:cx8="http://schemas.microsoft.com/office/drawing/2016/5/14/chartex" xmlns:mc="http://schemas.openxmlformats.org/markup-compatibility/2006" xmlns:aink="http://schemas.microsoft.com/office/drawing/2016/ink" xmlns:am3d="http://schemas.microsoft.com/office/drawing/2017/model3d" xmlns:o="urn:schemas-microsoft-com:office:office" xmlns:oel="http://schemas.microsoft.com/office/2019/extlst" xmlns:r="http://schemas.openxmlformats.org/officeDocument/2006/relationships" xmlns:m="http://schemas.openxmlformats.org/officeDocument/2006/math" xmlns:v="urn:schemas-microsoft-com:vml" xmlns:wp14="http://schemas.microsoft.com/office/word/2010/wordprocessingDrawing" xmlns:wp="http://schemas.openxmlformats.org/drawingml/2006/wordprocessingDrawing" xmlns:w10="urn:schemas-microsoft-com:office:word" xmlns:w="http://schemas.openxmlformats.org/wordprocessingml/2006/main" xmlns:w14="http://schemas.microsoft.com/office/word/2010/wordml" xmlns:w15="http://schemas.microsoft.com/office/word/2012/wordml" xmlns:w16cex="http://schemas.microsoft.com/office/word/2018/wordml/cex" xmlns:w16cid="http://schemas.microsoft.com/office/word/2016/wordml/cid" xmlns:w16="http://schemas.microsoft.com/office/word/2018/wordml" xmlns:w16du="http://schemas.microsoft.com/office/word/2023/wordml/word16du" xmlns:w16sdtdh="http://schemas.microsoft.com/office/word/2020/wordml/sdtdatahash" xmlns:w16sdtfl="http://schemas.microsoft.com/office/word/2024/wordml/sdtformatlock" xmlns:w16se="http://schemas.microsoft.com/office/word/2015/wordml/symex" xmlns:wpg="http://schemas.microsoft.com/office/word/2010/wordprocessingGroup" xmlns:wpi="http://schemas.microsoft.com/office/word/2010/wordprocessingInk" xmlns:wne="http://schemas.microsoft.com/office/word/2006/wordml" xmlns:wps="http://schemas.microsoft.com/office/word/2010/wordprocessingShape" mc:Ignorable="w14 w15 w16se w16cid w16 w16cex w16sdtdh w16sdtfl w16du wp14">
   <w:abstractNum w:abstractNumId="0" w15:restartNumberingAfterBreak="0">
+    <w:nsid w:val="14006D7A"/>
+    <w:multiLevelType w:val="multilevel"/>
+    <w:tmpl w:val="785495DE"/>
+    <w:lvl w:ilvl="0">
+      <w:start w:val="1"/>
+      <w:numFmt w:val="decimal"/>
+      <w:lvlText w:val="%1."/>
+      <w:lvlJc w:val="left"/>
+      <w:pPr>
+        <w:tabs>
+          <w:tab w:val="num" w:pos="720"/>
+        </w:tabs>
+        <w:ind w:left="720" w:hanging="360"/>
+      </w:pPr>
+    </w:lvl>
+    <w:lvl w:ilvl="1" w:tentative="1">
+      <w:start w:val="1"/>
+      <w:numFmt w:val="decimal"/>
+      <w:lvlText w:val="%2."/>
+      <w:lvlJc w:val="left"/>
+      <w:pPr>
+        <w:tabs>
+          <w:tab w:val="num" w:pos="1440"/>
+        </w:tabs>
+        <w:ind w:left="1440" w:hanging="360"/>
+      </w:pPr>
+    </w:lvl>
+    <w:lvl w:ilvl="2" w:tentative="1">
+      <w:start w:val="1"/>
+      <w:numFmt w:val="decimal"/>
+      <w:lvlText w:val="%3."/>
+      <w:lvlJc w:val="left"/>
+      <w:pPr>
+        <w:tabs>
+          <w:tab w:val="num" w:pos="2160"/>
+        </w:tabs>
+        <w:ind w:left="2160" w:hanging="360"/>
+      </w:pPr>
+    </w:lvl>
+    <w:lvl w:ilvl="3" w:tentative="1">
+      <w:start w:val="1"/>
+      <w:numFmt w:val="decimal"/>
+      <w:lvlText w:val="%4."/>
+      <w:lvlJc w:val="left"/>
+      <w:pPr>
+        <w:tabs>
+          <w:tab w:val="num" w:pos="2880"/>
+        </w:tabs>
+        <w:ind w:left="2880" w:hanging="360"/>
+      </w:pPr>
+    </w:lvl>
+    <w:lvl w:ilvl="4" w:tentative="1">
+      <w:start w:val="1"/>
+      <w:numFmt w:val="decimal"/>
+      <w:lvlText w:val="%5."/>
+      <w:lvlJc w:val="left"/>
+      <w:pPr>
+        <w:tabs>
+          <w:tab w:val="num" w:pos="3600"/>
+        </w:tabs>
+        <w:ind w:left="3600" w:hanging="360"/>
+      </w:pPr>
+    </w:lvl>
+    <w:lvl w:ilvl="5" w:tentative="1">
+      <w:start w:val="1"/>
+      <w:numFmt w:val="decimal"/>
+      <w:lvlText w:val="%6."/>
+      <w:lvlJc w:val="left"/>
+      <w:pPr>
+        <w:tabs>
+          <w:tab w:val="num" w:pos="4320"/>
+        </w:tabs>
+        <w:ind w:left="4320" w:hanging="360"/>
+      </w:pPr>
+    </w:lvl>
+    <w:lvl w:ilvl="6" w:tentative="1">
+      <w:start w:val="1"/>
+      <w:numFmt w:val="decimal"/>
+      <w:lvlText w:val="%7."/>
+      <w:lvlJc w:val="left"/>
+      <w:pPr>
+        <w:tabs>
+          <w:tab w:val="num" w:pos="5040"/>
+        </w:tabs>
+        <w:ind w:left="5040" w:hanging="360"/>
+      </w:pPr>
+    </w:lvl>
+    <w:lvl w:ilvl="7" w:tentative="1">
+      <w:start w:val="1"/>
+      <w:numFmt w:val="decimal"/>
+      <w:lvlText w:val="%8."/>
+      <w:lvlJc w:val="left"/>
+      <w:pPr>
+        <w:tabs>
+          <w:tab w:val="num" w:pos="5760"/>
+        </w:tabs>
+        <w:ind w:left="5760" w:hanging="360"/>
+      </w:pPr>
+    </w:lvl>
+    <w:lvl w:ilvl="8" w:tentative="1">
+      <w:start w:val="1"/>
+      <w:numFmt w:val="decimal"/>
+      <w:lvlText w:val="%9."/>
+      <w:lvlJc w:val="left"/>
+      <w:pPr>
+        <w:tabs>
+          <w:tab w:val="num" w:pos="6480"/>
+        </w:tabs>
+        <w:ind w:left="6480" w:hanging="360"/>
+      </w:pPr>
+    </w:lvl>
+  </w:abstractNum>
+  <w:abstractNum w:abstractNumId="1" w15:restartNumberingAfterBreak="0">
+    <w:nsid w:val="2E2460F1"/>
+    <w:multiLevelType w:val="multilevel"/>
+    <w:tmpl w:val="9DFEC2F8"/>
+    <w:lvl w:ilvl="0">
+      <w:start w:val="1"/>
+      <w:numFmt w:val="decimal"/>
+      <w:lvlText w:val="%1."/>
+      <w:lvlJc w:val="left"/>
+      <w:pPr>
+        <w:tabs>
+          <w:tab w:val="num" w:pos="720"/>
+        </w:tabs>
+        <w:ind w:left="720" w:hanging="360"/>
+      </w:pPr>
+    </w:lvl>
+    <w:lvl w:ilvl="1" w:tentative="1">
+      <w:start w:val="1"/>
+      <w:numFmt w:val="decimal"/>
+      <w:lvlText w:val="%2."/>
+      <w:lvlJc w:val="left"/>
+      <w:pPr>
+        <w:tabs>
+          <w:tab w:val="num" w:pos="1440"/>
+        </w:tabs>
+        <w:ind w:left="1440" w:hanging="360"/>
+      </w:pPr>
+    </w:lvl>
+    <w:lvl w:ilvl="2" w:tentative="1">
+      <w:start w:val="1"/>
+      <w:numFmt w:val="decimal"/>
+      <w:lvlText w:val="%3."/>
+      <w:lvlJc w:val="left"/>
+      <w:pPr>
+        <w:tabs>
+          <w:tab w:val="num" w:pos="2160"/>
+        </w:tabs>
+        <w:ind w:left="2160" w:hanging="360"/>
+      </w:pPr>
+    </w:lvl>
+    <w:lvl w:ilvl="3" w:tentative="1">
+      <w:start w:val="1"/>
+      <w:numFmt w:val="decimal"/>
+      <w:lvlText w:val="%4."/>
+      <w:lvlJc w:val="left"/>
+      <w:pPr>
+        <w:tabs>
+          <w:tab w:val="num" w:pos="2880"/>
+        </w:tabs>
+        <w:ind w:left="2880" w:hanging="360"/>
+      </w:pPr>
+    </w:lvl>
+    <w:lvl w:ilvl="4" w:tentative="1">
+      <w:start w:val="1"/>
+      <w:numFmt w:val="decimal"/>
+      <w:lvlText w:val="%5."/>
+      <w:lvlJc w:val="left"/>
+      <w:pPr>
+        <w:tabs>
+          <w:tab w:val="num" w:pos="3600"/>
+        </w:tabs>
+        <w:ind w:left="3600" w:hanging="360"/>
+      </w:pPr>
+    </w:lvl>
+    <w:lvl w:ilvl="5" w:tentative="1">
+      <w:start w:val="1"/>
+      <w:numFmt w:val="decimal"/>
+      <w:lvlText w:val="%6."/>
+      <w:lvlJc w:val="left"/>
+      <w:pPr>
+        <w:tabs>
+          <w:tab w:val="num" w:pos="4320"/>
+        </w:tabs>
+        <w:ind w:left="4320" w:hanging="360"/>
+      </w:pPr>
+    </w:lvl>
+    <w:lvl w:ilvl="6" w:tentative="1">
+      <w:start w:val="1"/>
+      <w:numFmt w:val="decimal"/>
+      <w:lvlText w:val="%7."/>
+      <w:lvlJc w:val="left"/>
+      <w:pPr>
+        <w:tabs>
+          <w:tab w:val="num" w:pos="5040"/>
+        </w:tabs>
+        <w:ind w:left="5040" w:hanging="360"/>
+      </w:pPr>
+    </w:lvl>
+    <w:lvl w:ilvl="7" w:tentative="1">
+      <w:start w:val="1"/>
+      <w:numFmt w:val="decimal"/>
+      <w:lvlText w:val="%8."/>
+      <w:lvlJc w:val="left"/>
+      <w:pPr>
+        <w:tabs>
+          <w:tab w:val="num" w:pos="5760"/>
+        </w:tabs>
+        <w:ind w:left="5760" w:hanging="360"/>
+      </w:pPr>
+    </w:lvl>
+    <w:lvl w:ilvl="8" w:tentative="1">
+      <w:start w:val="1"/>
+      <w:numFmt w:val="decimal"/>
+      <w:lvlText w:val="%9."/>
+      <w:lvlJc w:val="left"/>
+      <w:pPr>
+        <w:tabs>
+          <w:tab w:val="num" w:pos="6480"/>
+        </w:tabs>
+        <w:ind w:left="6480" w:hanging="360"/>
+      </w:pPr>
+    </w:lvl>
+  </w:abstractNum>
+  <w:abstractNum w:abstractNumId="2" w15:restartNumberingAfterBreak="0">
+    <w:nsid w:val="404A1B31"/>
+    <w:multiLevelType w:val="multilevel"/>
+    <w:tmpl w:val="A2EEF9AE"/>
+    <w:lvl w:ilvl="0">
+      <w:start w:val="1"/>
+      <w:numFmt w:val="decimal"/>
+      <w:lvlText w:val="%1."/>
+      <w:lvlJc w:val="left"/>
+      <w:pPr>
+        <w:tabs>
+          <w:tab w:val="num" w:pos="720"/>
+        </w:tabs>
+        <w:ind w:left="720" w:hanging="360"/>
+      </w:pPr>
+    </w:lvl>
+    <w:lvl w:ilvl="1" w:tentative="1">
+      <w:start w:val="1"/>
+      <w:numFmt w:val="decimal"/>
+      <w:lvlText w:val="%2."/>
+      <w:lvlJc w:val="left"/>
+      <w:pPr>
+        <w:tabs>
+          <w:tab w:val="num" w:pos="1440"/>
+        </w:tabs>
+        <w:ind w:left="1440" w:hanging="360"/>
+      </w:pPr>
+    </w:lvl>
+    <w:lvl w:ilvl="2" w:tentative="1">
+      <w:start w:val="1"/>
+      <w:numFmt w:val="decimal"/>
+      <w:lvlText w:val="%3."/>
+      <w:lvlJc w:val="left"/>
+      <w:pPr>
+        <w:tabs>
+          <w:tab w:val="num" w:pos="2160"/>
+        </w:tabs>
+        <w:ind w:left="2160" w:hanging="360"/>
+      </w:pPr>
+    </w:lvl>
+    <w:lvl w:ilvl="3" w:tentative="1">
+      <w:start w:val="1"/>
+      <w:numFmt w:val="decimal"/>
+      <w:lvlText w:val="%4."/>
+      <w:lvlJc w:val="left"/>
+      <w:pPr>
+        <w:tabs>
+          <w:tab w:val="num" w:pos="2880"/>
+        </w:tabs>
+        <w:ind w:left="2880" w:hanging="360"/>
+      </w:pPr>
+    </w:lvl>
+    <w:lvl w:ilvl="4" w:tentative="1">
+      <w:start w:val="1"/>
+      <w:numFmt w:val="decimal"/>
+      <w:lvlText w:val="%5."/>
+      <w:lvlJc w:val="left"/>
+      <w:pPr>
+        <w:tabs>
+          <w:tab w:val="num" w:pos="3600"/>
+        </w:tabs>
+        <w:ind w:left="3600" w:hanging="360"/>
+      </w:pPr>
+    </w:lvl>
+    <w:lvl w:ilvl="5" w:tentative="1">
+      <w:start w:val="1"/>
+      <w:numFmt w:val="decimal"/>
+      <w:lvlText w:val="%6."/>
+      <w:lvlJc w:val="left"/>
+      <w:pPr>
+        <w:tabs>
+          <w:tab w:val="num" w:pos="4320"/>
+        </w:tabs>
+        <w:ind w:left="4320" w:hanging="360"/>
+      </w:pPr>
+    </w:lvl>
+    <w:lvl w:ilvl="6" w:tentative="1">
+      <w:start w:val="1"/>
+      <w:numFmt w:val="decimal"/>
+      <w:lvlText w:val="%7."/>
+      <w:lvlJc w:val="left"/>
+      <w:pPr>
+        <w:tabs>
+          <w:tab w:val="num" w:pos="5040"/>
+        </w:tabs>
+        <w:ind w:left="5040" w:hanging="360"/>
+      </w:pPr>
+    </w:lvl>
+    <w:lvl w:ilvl="7" w:tentative="1">
+      <w:start w:val="1"/>
+      <w:numFmt w:val="decimal"/>
+      <w:lvlText w:val="%8."/>
+      <w:lvlJc w:val="left"/>
+      <w:pPr>
+        <w:tabs>
+          <w:tab w:val="num" w:pos="5760"/>
+        </w:tabs>
+        <w:ind w:left="5760" w:hanging="360"/>
+      </w:pPr>
+    </w:lvl>
+    <w:lvl w:ilvl="8" w:tentative="1">
+      <w:start w:val="1"/>
+      <w:numFmt w:val="decimal"/>
+      <w:lvlText w:val="%9."/>
+      <w:lvlJc w:val="left"/>
+      <w:pPr>
+        <w:tabs>
+          <w:tab w:val="num" w:pos="6480"/>
+        </w:tabs>
+        <w:ind w:left="6480" w:hanging="360"/>
+      </w:pPr>
+    </w:lvl>
+  </w:abstractNum>
+  <w:abstractNum w:abstractNumId="3" w15:restartNumberingAfterBreak="0">
     <w:nsid w:val="47280B3B"/>
     <w:multiLevelType w:val="hybridMultilevel"/>
     <w:tmpl w:val="6ADAAF78"/>
@@ -1880,7 +3959,16 @@
     </w:lvl>
   </w:abstractNum>
   <w:num w:numId="1" w16cid:durableId="1787461521">
+    <w:abstractNumId w:val="3"/>
+  </w:num>
+  <w:num w:numId="2" w16cid:durableId="1886326596">
     <w:abstractNumId w:val="0"/>
+  </w:num>
+  <w:num w:numId="3" w16cid:durableId="343286271">
+    <w:abstractNumId w:val="2"/>
+  </w:num>
+  <w:num w:numId="4" w16cid:durableId="585572604">
+    <w:abstractNumId w:val="1"/>
   </w:num>
 </w:numbering>
 </file>

</xml_diff>